<commit_message>
nobug ### 更新 20191204 0034
</commit_message>
<xml_diff>
--- a/Android notes/2017/RecyclerView.docx
+++ b/Android notes/2017/RecyclerView.docx
@@ -1,6 +1,6 @@
 
 <file path=word/document.xml><?xml version="1.0" encoding="utf-8"?>
-<w:document xmlns:wpc="http://schemas.microsoft.com/office/word/2010/wordprocessingCanvas" xmlns:cx="http://schemas.microsoft.com/office/drawing/2014/chartex" xmlns:cx1="http://schemas.microsoft.com/office/drawing/2015/9/8/chartex" xmlns:cx2="http://schemas.microsoft.com/office/drawing/2015/10/21/chartex" xmlns:cx3="http://schemas.microsoft.com/office/drawing/2016/5/9/chartex" xmlns:cx4="http://schemas.microsoft.com/office/drawing/2016/5/10/chartex" xmlns:cx5="http://schemas.microsoft.com/office/drawing/2016/5/11/chartex" xmlns:cx6="http://schemas.microsoft.com/office/drawing/2016/5/12/chartex" xmlns:cx7="http://schemas.microsoft.com/office/drawing/2016/5/13/chartex" xmlns:cx8="http://schemas.microsoft.com/office/drawing/2016/5/14/chartex" xmlns:mc="http://schemas.openxmlformats.org/markup-compatibility/2006" xmlns:aink="http://schemas.microsoft.com/office/drawing/2016/ink" xmlns:am3d="http://schemas.microsoft.com/office/drawing/2017/model3d" xmlns:o="urn:schemas-microsoft-com:office:office" xmlns:r="http://schemas.openxmlformats.org/officeDocument/2006/relationships" xmlns:m="http://schemas.openxmlformats.org/officeDocument/2006/math" xmlns:v="urn:schemas-microsoft-com:vml" xmlns:wp14="http://schemas.microsoft.com/office/word/2010/wordprocessingDrawing" xmlns:wp="http://schemas.openxmlformats.org/drawingml/2006/wordprocessingDrawing" xmlns:w10="urn:schemas-microsoft-com:office:word" xmlns:w="http://schemas.openxmlformats.org/wordprocessingml/2006/main" xmlns:w14="http://schemas.microsoft.com/office/word/2010/wordml" xmlns:w15="http://schemas.microsoft.com/office/word/2012/wordml" xmlns:w16cid="http://schemas.microsoft.com/office/word/2016/wordml/cid" xmlns:w16se="http://schemas.microsoft.com/office/word/2015/wordml/symex" xmlns:wpg="http://schemas.microsoft.com/office/word/2010/wordprocessingGroup" xmlns:wpi="http://schemas.microsoft.com/office/word/2010/wordprocessingInk" xmlns:wne="http://schemas.microsoft.com/office/word/2006/wordml" xmlns:wps="http://schemas.microsoft.com/office/word/2010/wordprocessingShape" mc:Ignorable="w14 w15 w16se w16cid wp14">
+<w:document xmlns:ve="http://schemas.openxmlformats.org/markup-compatibility/2006" xmlns:o="urn:schemas-microsoft-com:office:office" xmlns:r="http://schemas.openxmlformats.org/officeDocument/2006/relationships" xmlns:m="http://schemas.openxmlformats.org/officeDocument/2006/math" xmlns:v="urn:schemas-microsoft-com:vml" xmlns:wp="http://schemas.openxmlformats.org/drawingml/2006/wordprocessingDrawing" xmlns:w10="urn:schemas-microsoft-com:office:word" xmlns:w="http://schemas.openxmlformats.org/wordprocessingml/2006/main" xmlns:wne="http://schemas.microsoft.com/office/word/2006/wordml">
   <w:body>
     <w:p>
       <w:pPr>
@@ -54,7 +54,7 @@
       <w:hyperlink r:id="rId7" w:history="1">
         <w:r>
           <w:rPr>
-            <w:rStyle w:val="a8"/>
+            <w:rStyle w:val="a6"/>
             <w:rFonts w:ascii="Consolas" w:hAnsi="Consolas" w:cs="Consolas"/>
             <w:sz w:val="19"/>
             <w:szCs w:val="19"/>
@@ -72,36 +72,6 @@
           <w:szCs w:val="19"/>
         </w:rPr>
       </w:pPr>
-      <w:r>
-        <w:rPr>
-          <w:rFonts w:ascii="Consolas" w:hAnsi="Consolas" w:cs="Consolas"/>
-          <w:color w:val="333333"/>
-          <w:sz w:val="19"/>
-          <w:szCs w:val="19"/>
-        </w:rPr>
-        <w:tab/>
-      </w:r>
-      <w:hyperlink r:id="rId8" w:history="1">
-        <w:r>
-          <w:rPr>
-            <w:rStyle w:val="a8"/>
-            <w:rFonts w:ascii="Consolas" w:hAnsi="Consolas" w:cs="Consolas"/>
-            <w:sz w:val="19"/>
-            <w:szCs w:val="19"/>
-          </w:rPr>
-          <w:t>http://www.jianshu.com/p/9ec858895de6</w:t>
-        </w:r>
-      </w:hyperlink>
-    </w:p>
-    <w:p>
-      <w:pPr>
-        <w:rPr>
-          <w:rFonts w:ascii="Consolas" w:hAnsi="Consolas" w:cs="Consolas"/>
-          <w:color w:val="333333"/>
-          <w:sz w:val="19"/>
-          <w:szCs w:val="19"/>
-        </w:rPr>
-      </w:pPr>
     </w:p>
     <w:p>
       <w:pPr>
@@ -580,7 +550,7 @@
       <w:pPr>
         <w:ind w:firstLineChars="210" w:firstLine="420"/>
         <w:rPr>
-          <w:rFonts w:ascii="Consolas" w:hAnsi="Consolas" w:cs="Consolas"/>
+          <w:rFonts w:ascii="Consolas" w:hAnsi="Consolas" w:cs="Consolas" w:hint="eastAsia"/>
           <w:color w:val="333333"/>
           <w:sz w:val="20"/>
           <w:szCs w:val="20"/>
@@ -604,15 +574,17 @@
         </w:rPr>
         <w:t>参考：</w:t>
       </w:r>
-      <w:r>
-        <w:rPr>
-          <w:rFonts w:ascii="Consolas" w:hAnsi="Consolas" w:cs="Consolas"/>
-          <w:color w:val="333333"/>
-          <w:sz w:val="20"/>
-          <w:szCs w:val="20"/>
-        </w:rPr>
-        <w:t>https://blog.csdn.net/android_yyf/article/details/79924669</w:t>
-      </w:r>
+      <w:hyperlink r:id="rId8" w:history="1">
+        <w:r>
+          <w:rPr>
+            <w:rStyle w:val="a6"/>
+            <w:rFonts w:ascii="Consolas" w:hAnsi="Consolas" w:cs="Consolas"/>
+            <w:sz w:val="20"/>
+            <w:szCs w:val="20"/>
+          </w:rPr>
+          <w:t>https://blog.csdn.net/android_yyf/article/details/79924669</w:t>
+        </w:r>
+      </w:hyperlink>
     </w:p>
     <w:p>
       <w:pPr>
@@ -646,7 +618,34 @@
           <w:sz w:val="20"/>
           <w:szCs w:val="20"/>
         </w:rPr>
-        <w:t>的属性设置为</w:t>
+        <w:t>设置</w:t>
+      </w:r>
+      <w:r>
+        <w:rPr>
+          <w:rFonts w:ascii="Consolas" w:hAnsi="Consolas" w:cs="Consolas" w:hint="eastAsia"/>
+          <w:color w:val="333333"/>
+          <w:sz w:val="20"/>
+          <w:szCs w:val="20"/>
+        </w:rPr>
+        <w:t>ViewGroup</w:t>
+      </w:r>
+      <w:r>
+        <w:rPr>
+          <w:rFonts w:ascii="Consolas" w:hAnsi="Consolas" w:cs="Consolas" w:hint="eastAsia"/>
+          <w:color w:val="333333"/>
+          <w:sz w:val="20"/>
+          <w:szCs w:val="20"/>
+        </w:rPr>
+        <w:t>的属性</w:t>
+      </w:r>
+      <w:r>
+        <w:rPr>
+          <w:rFonts w:ascii="Consolas" w:hAnsi="Consolas" w:cs="Consolas"/>
+          <w:color w:val="333333"/>
+          <w:sz w:val="20"/>
+          <w:szCs w:val="20"/>
+        </w:rPr>
+        <w:t>为</w:t>
       </w:r>
       <w:r>
         <w:rPr>
@@ -686,7 +685,7 @@
         <w:pStyle w:val="a3"/>
         <w:ind w:left="851" w:firstLineChars="0" w:firstLine="0"/>
         <w:rPr>
-          <w:rFonts w:ascii="Consolas" w:hAnsi="Consolas" w:cs="Consolas"/>
+          <w:rFonts w:ascii="Consolas" w:hAnsi="Consolas" w:cs="Consolas" w:hint="eastAsia"/>
           <w:color w:val="333333"/>
           <w:sz w:val="20"/>
           <w:szCs w:val="20"/>
@@ -701,15 +700,17 @@
         </w:rPr>
         <w:t>参考：</w:t>
       </w:r>
-      <w:r>
-        <w:rPr>
-          <w:rFonts w:ascii="Consolas" w:hAnsi="Consolas" w:cs="Consolas"/>
-          <w:color w:val="333333"/>
-          <w:sz w:val="20"/>
-          <w:szCs w:val="20"/>
-        </w:rPr>
-        <w:t>https://www.jianshu.com/p/4e73c3129872</w:t>
-      </w:r>
+      <w:hyperlink r:id="rId9" w:history="1">
+        <w:r>
+          <w:rPr>
+            <w:rStyle w:val="a6"/>
+            <w:rFonts w:ascii="Consolas" w:hAnsi="Consolas" w:cs="Consolas"/>
+            <w:sz w:val="20"/>
+            <w:szCs w:val="20"/>
+          </w:rPr>
+          <w:t>https://www.jianshu.com/p/4e73c3129872</w:t>
+        </w:r>
+      </w:hyperlink>
     </w:p>
     <w:p>
       <w:pPr>
@@ -738,7 +739,7 @@
 </file>
 
 <file path=word/endnotes.xml><?xml version="1.0" encoding="utf-8"?>
-<w:endnotes xmlns:wpc="http://schemas.microsoft.com/office/word/2010/wordprocessingCanvas" xmlns:cx="http://schemas.microsoft.com/office/drawing/2014/chartex" xmlns:cx1="http://schemas.microsoft.com/office/drawing/2015/9/8/chartex" xmlns:cx2="http://schemas.microsoft.com/office/drawing/2015/10/21/chartex" xmlns:cx3="http://schemas.microsoft.com/office/drawing/2016/5/9/chartex" xmlns:cx4="http://schemas.microsoft.com/office/drawing/2016/5/10/chartex" xmlns:cx5="http://schemas.microsoft.com/office/drawing/2016/5/11/chartex" xmlns:cx6="http://schemas.microsoft.com/office/drawing/2016/5/12/chartex" xmlns:cx7="http://schemas.microsoft.com/office/drawing/2016/5/13/chartex" xmlns:cx8="http://schemas.microsoft.com/office/drawing/2016/5/14/chartex" xmlns:mc="http://schemas.openxmlformats.org/markup-compatibility/2006" xmlns:aink="http://schemas.microsoft.com/office/drawing/2016/ink" xmlns:am3d="http://schemas.microsoft.com/office/drawing/2017/model3d" xmlns:o="urn:schemas-microsoft-com:office:office" xmlns:r="http://schemas.openxmlformats.org/officeDocument/2006/relationships" xmlns:m="http://schemas.openxmlformats.org/officeDocument/2006/math" xmlns:v="urn:schemas-microsoft-com:vml" xmlns:wp14="http://schemas.microsoft.com/office/word/2010/wordprocessingDrawing" xmlns:wp="http://schemas.openxmlformats.org/drawingml/2006/wordprocessingDrawing" xmlns:w10="urn:schemas-microsoft-com:office:word" xmlns:w="http://schemas.openxmlformats.org/wordprocessingml/2006/main" xmlns:w14="http://schemas.microsoft.com/office/word/2010/wordml" xmlns:w15="http://schemas.microsoft.com/office/word/2012/wordml" xmlns:w16cid="http://schemas.microsoft.com/office/word/2016/wordml/cid" xmlns:w16se="http://schemas.microsoft.com/office/word/2015/wordml/symex" xmlns:wpg="http://schemas.microsoft.com/office/word/2010/wordprocessingGroup" xmlns:wpi="http://schemas.microsoft.com/office/word/2010/wordprocessingInk" xmlns:wne="http://schemas.microsoft.com/office/word/2006/wordml" xmlns:wps="http://schemas.microsoft.com/office/word/2010/wordprocessingShape" mc:Ignorable="w14 w15 w16se w16cid wp14">
+<w:endnotes xmlns:ve="http://schemas.openxmlformats.org/markup-compatibility/2006" xmlns:o="urn:schemas-microsoft-com:office:office" xmlns:r="http://schemas.openxmlformats.org/officeDocument/2006/relationships" xmlns:m="http://schemas.openxmlformats.org/officeDocument/2006/math" xmlns:v="urn:schemas-microsoft-com:vml" xmlns:wp="http://schemas.openxmlformats.org/drawingml/2006/wordprocessingDrawing" xmlns:w10="urn:schemas-microsoft-com:office:word" xmlns:w="http://schemas.openxmlformats.org/wordprocessingml/2006/main" xmlns:wne="http://schemas.microsoft.com/office/word/2006/wordml">
   <w:endnote w:type="separator" w:id="-1">
     <w:p>
       <w:r>
@@ -757,7 +758,7 @@
 </file>
 
 <file path=word/footnotes.xml><?xml version="1.0" encoding="utf-8"?>
-<w:footnotes xmlns:wpc="http://schemas.microsoft.com/office/word/2010/wordprocessingCanvas" xmlns:cx="http://schemas.microsoft.com/office/drawing/2014/chartex" xmlns:cx1="http://schemas.microsoft.com/office/drawing/2015/9/8/chartex" xmlns:cx2="http://schemas.microsoft.com/office/drawing/2015/10/21/chartex" xmlns:cx3="http://schemas.microsoft.com/office/drawing/2016/5/9/chartex" xmlns:cx4="http://schemas.microsoft.com/office/drawing/2016/5/10/chartex" xmlns:cx5="http://schemas.microsoft.com/office/drawing/2016/5/11/chartex" xmlns:cx6="http://schemas.microsoft.com/office/drawing/2016/5/12/chartex" xmlns:cx7="http://schemas.microsoft.com/office/drawing/2016/5/13/chartex" xmlns:cx8="http://schemas.microsoft.com/office/drawing/2016/5/14/chartex" xmlns:mc="http://schemas.openxmlformats.org/markup-compatibility/2006" xmlns:aink="http://schemas.microsoft.com/office/drawing/2016/ink" xmlns:am3d="http://schemas.microsoft.com/office/drawing/2017/model3d" xmlns:o="urn:schemas-microsoft-com:office:office" xmlns:r="http://schemas.openxmlformats.org/officeDocument/2006/relationships" xmlns:m="http://schemas.openxmlformats.org/officeDocument/2006/math" xmlns:v="urn:schemas-microsoft-com:vml" xmlns:wp14="http://schemas.microsoft.com/office/word/2010/wordprocessingDrawing" xmlns:wp="http://schemas.openxmlformats.org/drawingml/2006/wordprocessingDrawing" xmlns:w10="urn:schemas-microsoft-com:office:word" xmlns:w="http://schemas.openxmlformats.org/wordprocessingml/2006/main" xmlns:w14="http://schemas.microsoft.com/office/word/2010/wordml" xmlns:w15="http://schemas.microsoft.com/office/word/2012/wordml" xmlns:w16cid="http://schemas.microsoft.com/office/word/2016/wordml/cid" xmlns:w16se="http://schemas.microsoft.com/office/word/2015/wordml/symex" xmlns:wpg="http://schemas.microsoft.com/office/word/2010/wordprocessingGroup" xmlns:wpi="http://schemas.microsoft.com/office/word/2010/wordprocessingInk" xmlns:wne="http://schemas.microsoft.com/office/word/2006/wordml" xmlns:wps="http://schemas.microsoft.com/office/word/2010/wordprocessingShape" mc:Ignorable="w14 w15 w16se w16cid wp14">
+<w:footnotes xmlns:ve="http://schemas.openxmlformats.org/markup-compatibility/2006" xmlns:o="urn:schemas-microsoft-com:office:office" xmlns:r="http://schemas.openxmlformats.org/officeDocument/2006/relationships" xmlns:m="http://schemas.openxmlformats.org/officeDocument/2006/math" xmlns:v="urn:schemas-microsoft-com:vml" xmlns:wp="http://schemas.openxmlformats.org/drawingml/2006/wordprocessingDrawing" xmlns:w10="urn:schemas-microsoft-com:office:word" xmlns:w="http://schemas.openxmlformats.org/wordprocessingml/2006/main" xmlns:wne="http://schemas.microsoft.com/office/word/2006/wordml">
   <w:footnote w:type="separator" w:id="-1">
     <w:p>
       <w:r>
@@ -776,8 +777,8 @@
 </file>
 
 <file path=word/numbering.xml><?xml version="1.0" encoding="utf-8"?>
-<w:numbering xmlns:wpc="http://schemas.microsoft.com/office/word/2010/wordprocessingCanvas" xmlns:cx="http://schemas.microsoft.com/office/drawing/2014/chartex" xmlns:cx1="http://schemas.microsoft.com/office/drawing/2015/9/8/chartex" xmlns:cx2="http://schemas.microsoft.com/office/drawing/2015/10/21/chartex" xmlns:cx3="http://schemas.microsoft.com/office/drawing/2016/5/9/chartex" xmlns:cx4="http://schemas.microsoft.com/office/drawing/2016/5/10/chartex" xmlns:cx5="http://schemas.microsoft.com/office/drawing/2016/5/11/chartex" xmlns:cx6="http://schemas.microsoft.com/office/drawing/2016/5/12/chartex" xmlns:cx7="http://schemas.microsoft.com/office/drawing/2016/5/13/chartex" xmlns:cx8="http://schemas.microsoft.com/office/drawing/2016/5/14/chartex" xmlns:mc="http://schemas.openxmlformats.org/markup-compatibility/2006" xmlns:aink="http://schemas.microsoft.com/office/drawing/2016/ink" xmlns:am3d="http://schemas.microsoft.com/office/drawing/2017/model3d" xmlns:o="urn:schemas-microsoft-com:office:office" xmlns:r="http://schemas.openxmlformats.org/officeDocument/2006/relationships" xmlns:m="http://schemas.openxmlformats.org/officeDocument/2006/math" xmlns:v="urn:schemas-microsoft-com:vml" xmlns:wp14="http://schemas.microsoft.com/office/word/2010/wordprocessingDrawing" xmlns:wp="http://schemas.openxmlformats.org/drawingml/2006/wordprocessingDrawing" xmlns:w10="urn:schemas-microsoft-com:office:word" xmlns:w="http://schemas.openxmlformats.org/wordprocessingml/2006/main" xmlns:w14="http://schemas.microsoft.com/office/word/2010/wordml" xmlns:w15="http://schemas.microsoft.com/office/word/2012/wordml" xmlns:w16cid="http://schemas.microsoft.com/office/word/2016/wordml/cid" xmlns:w16se="http://schemas.microsoft.com/office/word/2015/wordml/symex" xmlns:wpg="http://schemas.microsoft.com/office/word/2010/wordprocessingGroup" xmlns:wpi="http://schemas.microsoft.com/office/word/2010/wordprocessingInk" xmlns:wne="http://schemas.microsoft.com/office/word/2006/wordml" xmlns:wps="http://schemas.microsoft.com/office/word/2010/wordprocessingShape" mc:Ignorable="w14 w15 w16se w16cid wp14">
-  <w:abstractNum w:abstractNumId="0" w15:restartNumberingAfterBreak="0">
+<w:numbering xmlns:ve="http://schemas.openxmlformats.org/markup-compatibility/2006" xmlns:o="urn:schemas-microsoft-com:office:office" xmlns:r="http://schemas.openxmlformats.org/officeDocument/2006/relationships" xmlns:m="http://schemas.openxmlformats.org/officeDocument/2006/math" xmlns:v="urn:schemas-microsoft-com:vml" xmlns:wp="http://schemas.openxmlformats.org/drawingml/2006/wordprocessingDrawing" xmlns:w10="urn:schemas-microsoft-com:office:word" xmlns:w="http://schemas.openxmlformats.org/wordprocessingml/2006/main" xmlns:wne="http://schemas.microsoft.com/office/word/2006/wordml">
+  <w:abstractNum w:abstractNumId="0">
     <w:nsid w:val="0E563818"/>
     <w:multiLevelType w:val="hybridMultilevel"/>
     <w:tmpl w:val="9D647028"/>
@@ -866,7 +867,7 @@
       </w:pPr>
     </w:lvl>
   </w:abstractNum>
-  <w:abstractNum w:abstractNumId="1" w15:restartNumberingAfterBreak="0">
+  <w:abstractNum w:abstractNumId="1">
     <w:nsid w:val="551F5DB1"/>
     <w:multiLevelType w:val="multilevel"/>
     <w:tmpl w:val="04090021"/>
@@ -952,7 +953,7 @@
       </w:pPr>
     </w:lvl>
   </w:abstractNum>
-  <w:abstractNum w:abstractNumId="2" w15:restartNumberingAfterBreak="0">
+  <w:abstractNum w:abstractNumId="2">
     <w:nsid w:val="6E3A65CA"/>
     <w:multiLevelType w:val="multilevel"/>
     <w:tmpl w:val="96885A56"/>
@@ -1054,7 +1055,7 @@
 </file>
 
 <file path=word/styles.xml><?xml version="1.0" encoding="utf-8"?>
-<w:styles xmlns:mc="http://schemas.openxmlformats.org/markup-compatibility/2006" xmlns:r="http://schemas.openxmlformats.org/officeDocument/2006/relationships" xmlns:w="http://schemas.openxmlformats.org/wordprocessingml/2006/main" xmlns:w14="http://schemas.microsoft.com/office/word/2010/wordml" xmlns:w15="http://schemas.microsoft.com/office/word/2012/wordml" xmlns:w16cid="http://schemas.microsoft.com/office/word/2016/wordml/cid" xmlns:w16se="http://schemas.microsoft.com/office/word/2015/wordml/symex" mc:Ignorable="w14 w15 w16se w16cid">
+<w:styles xmlns:r="http://schemas.openxmlformats.org/officeDocument/2006/relationships" xmlns:w="http://schemas.openxmlformats.org/wordprocessingml/2006/main">
   <w:docDefaults>
     <w:rPrDefault>
       <w:rPr>
@@ -1067,386 +1068,149 @@
     </w:rPrDefault>
     <w:pPrDefault/>
   </w:docDefaults>
-  <w:latentStyles w:defLockedState="0" w:defUIPriority="99" w:defSemiHidden="0" w:defUnhideWhenUsed="0" w:defQFormat="0" w:count="375">
-    <w:lsdException w:name="Normal" w:uiPriority="0" w:qFormat="1"/>
-    <w:lsdException w:name="heading 1" w:uiPriority="9" w:qFormat="1"/>
-    <w:lsdException w:name="heading 2" w:semiHidden="1" w:uiPriority="9" w:unhideWhenUsed="1" w:qFormat="1"/>
-    <w:lsdException w:name="heading 3" w:semiHidden="1" w:uiPriority="9" w:unhideWhenUsed="1" w:qFormat="1"/>
-    <w:lsdException w:name="heading 4" w:semiHidden="1" w:uiPriority="9" w:unhideWhenUsed="1" w:qFormat="1"/>
-    <w:lsdException w:name="heading 5" w:semiHidden="1" w:uiPriority="9" w:unhideWhenUsed="1" w:qFormat="1"/>
-    <w:lsdException w:name="heading 6" w:semiHidden="1" w:uiPriority="9" w:unhideWhenUsed="1" w:qFormat="1"/>
-    <w:lsdException w:name="heading 7" w:semiHidden="1" w:uiPriority="9" w:unhideWhenUsed="1" w:qFormat="1"/>
-    <w:lsdException w:name="heading 8" w:semiHidden="1" w:uiPriority="9" w:unhideWhenUsed="1" w:qFormat="1"/>
-    <w:lsdException w:name="heading 9" w:semiHidden="1" w:uiPriority="9" w:unhideWhenUsed="1" w:qFormat="1"/>
-    <w:lsdException w:name="index 1" w:semiHidden="1" w:unhideWhenUsed="1"/>
-    <w:lsdException w:name="index 2" w:semiHidden="1" w:unhideWhenUsed="1"/>
-    <w:lsdException w:name="index 3" w:semiHidden="1" w:unhideWhenUsed="1"/>
-    <w:lsdException w:name="index 4" w:semiHidden="1" w:unhideWhenUsed="1"/>
-    <w:lsdException w:name="index 5" w:semiHidden="1" w:unhideWhenUsed="1"/>
-    <w:lsdException w:name="index 6" w:semiHidden="1" w:unhideWhenUsed="1"/>
-    <w:lsdException w:name="index 7" w:semiHidden="1" w:unhideWhenUsed="1"/>
-    <w:lsdException w:name="index 8" w:semiHidden="1" w:unhideWhenUsed="1"/>
-    <w:lsdException w:name="index 9" w:semiHidden="1" w:unhideWhenUsed="1"/>
-    <w:lsdException w:name="toc 1" w:semiHidden="1" w:uiPriority="39" w:unhideWhenUsed="1"/>
-    <w:lsdException w:name="toc 2" w:semiHidden="1" w:uiPriority="39" w:unhideWhenUsed="1"/>
-    <w:lsdException w:name="toc 3" w:semiHidden="1" w:uiPriority="39" w:unhideWhenUsed="1"/>
-    <w:lsdException w:name="toc 4" w:semiHidden="1" w:uiPriority="39" w:unhideWhenUsed="1"/>
-    <w:lsdException w:name="toc 5" w:semiHidden="1" w:uiPriority="39" w:unhideWhenUsed="1"/>
-    <w:lsdException w:name="toc 6" w:semiHidden="1" w:uiPriority="39" w:unhideWhenUsed="1"/>
-    <w:lsdException w:name="toc 7" w:semiHidden="1" w:uiPriority="39" w:unhideWhenUsed="1"/>
-    <w:lsdException w:name="toc 8" w:semiHidden="1" w:uiPriority="39" w:unhideWhenUsed="1"/>
-    <w:lsdException w:name="toc 9" w:semiHidden="1" w:uiPriority="39" w:unhideWhenUsed="1"/>
-    <w:lsdException w:name="Normal Indent" w:semiHidden="1" w:unhideWhenUsed="1"/>
-    <w:lsdException w:name="footnote text" w:semiHidden="1" w:unhideWhenUsed="1"/>
-    <w:lsdException w:name="annotation text" w:semiHidden="1" w:unhideWhenUsed="1"/>
-    <w:lsdException w:name="header" w:semiHidden="1" w:unhideWhenUsed="1"/>
-    <w:lsdException w:name="footer" w:semiHidden="1" w:unhideWhenUsed="1"/>
-    <w:lsdException w:name="index heading" w:semiHidden="1" w:unhideWhenUsed="1"/>
-    <w:lsdException w:name="caption" w:semiHidden="1" w:uiPriority="35" w:unhideWhenUsed="1" w:qFormat="1"/>
-    <w:lsdException w:name="table of figures" w:semiHidden="1" w:unhideWhenUsed="1"/>
-    <w:lsdException w:name="envelope address" w:semiHidden="1" w:unhideWhenUsed="1"/>
-    <w:lsdException w:name="envelope return" w:semiHidden="1" w:unhideWhenUsed="1"/>
-    <w:lsdException w:name="footnote reference" w:semiHidden="1" w:unhideWhenUsed="1"/>
-    <w:lsdException w:name="annotation reference" w:semiHidden="1" w:unhideWhenUsed="1"/>
-    <w:lsdException w:name="line number" w:semiHidden="1" w:unhideWhenUsed="1"/>
-    <w:lsdException w:name="page number" w:semiHidden="1" w:unhideWhenUsed="1"/>
-    <w:lsdException w:name="endnote reference" w:semiHidden="1" w:unhideWhenUsed="1"/>
-    <w:lsdException w:name="endnote text" w:semiHidden="1" w:unhideWhenUsed="1"/>
-    <w:lsdException w:name="table of authorities" w:semiHidden="1" w:unhideWhenUsed="1"/>
-    <w:lsdException w:name="macro" w:semiHidden="1" w:unhideWhenUsed="1"/>
-    <w:lsdException w:name="toa heading" w:semiHidden="1" w:unhideWhenUsed="1"/>
-    <w:lsdException w:name="List" w:semiHidden="1" w:unhideWhenUsed="1"/>
-    <w:lsdException w:name="List Bullet" w:semiHidden="1" w:unhideWhenUsed="1"/>
-    <w:lsdException w:name="List Number" w:semiHidden="1" w:unhideWhenUsed="1"/>
-    <w:lsdException w:name="List 2" w:semiHidden="1" w:unhideWhenUsed="1"/>
-    <w:lsdException w:name="List 3" w:semiHidden="1" w:unhideWhenUsed="1"/>
-    <w:lsdException w:name="List 4" w:semiHidden="1" w:unhideWhenUsed="1"/>
-    <w:lsdException w:name="List 5" w:semiHidden="1" w:unhideWhenUsed="1"/>
-    <w:lsdException w:name="List Bullet 2" w:semiHidden="1" w:unhideWhenUsed="1"/>
-    <w:lsdException w:name="List Bullet 3" w:semiHidden="1" w:unhideWhenUsed="1"/>
-    <w:lsdException w:name="List Bullet 4" w:semiHidden="1" w:unhideWhenUsed="1"/>
-    <w:lsdException w:name="List Bullet 5" w:semiHidden="1" w:unhideWhenUsed="1"/>
-    <w:lsdException w:name="List Number 2" w:semiHidden="1" w:unhideWhenUsed="1"/>
-    <w:lsdException w:name="List Number 3" w:semiHidden="1" w:unhideWhenUsed="1"/>
-    <w:lsdException w:name="List Number 4" w:semiHidden="1" w:unhideWhenUsed="1"/>
-    <w:lsdException w:name="List Number 5" w:semiHidden="1" w:unhideWhenUsed="1"/>
-    <w:lsdException w:name="Title" w:uiPriority="10" w:qFormat="1"/>
-    <w:lsdException w:name="Closing" w:semiHidden="1" w:unhideWhenUsed="1"/>
-    <w:lsdException w:name="Signature" w:semiHidden="1" w:unhideWhenUsed="1"/>
-    <w:lsdException w:name="Default Paragraph Font" w:semiHidden="1" w:uiPriority="1" w:unhideWhenUsed="1"/>
-    <w:lsdException w:name="Body Text" w:semiHidden="1" w:unhideWhenUsed="1"/>
-    <w:lsdException w:name="Body Text Indent" w:semiHidden="1" w:unhideWhenUsed="1"/>
-    <w:lsdException w:name="List Continue" w:semiHidden="1" w:unhideWhenUsed="1"/>
-    <w:lsdException w:name="List Continue 2" w:semiHidden="1" w:unhideWhenUsed="1"/>
-    <w:lsdException w:name="List Continue 3" w:semiHidden="1" w:unhideWhenUsed="1"/>
-    <w:lsdException w:name="List Continue 4" w:semiHidden="1" w:unhideWhenUsed="1"/>
-    <w:lsdException w:name="List Continue 5" w:semiHidden="1" w:unhideWhenUsed="1"/>
-    <w:lsdException w:name="Message Header" w:semiHidden="1" w:unhideWhenUsed="1"/>
-    <w:lsdException w:name="Subtitle" w:uiPriority="11" w:qFormat="1"/>
-    <w:lsdException w:name="Salutation" w:semiHidden="1" w:unhideWhenUsed="1"/>
-    <w:lsdException w:name="Date" w:semiHidden="1" w:unhideWhenUsed="1"/>
-    <w:lsdException w:name="Body Text First Indent" w:semiHidden="1" w:unhideWhenUsed="1"/>
-    <w:lsdException w:name="Body Text First Indent 2" w:semiHidden="1" w:unhideWhenUsed="1"/>
-    <w:lsdException w:name="Note Heading" w:semiHidden="1" w:unhideWhenUsed="1"/>
-    <w:lsdException w:name="Body Text 2" w:semiHidden="1" w:unhideWhenUsed="1"/>
-    <w:lsdException w:name="Body Text 3" w:semiHidden="1" w:unhideWhenUsed="1"/>
-    <w:lsdException w:name="Body Text Indent 2" w:semiHidden="1" w:unhideWhenUsed="1"/>
-    <w:lsdException w:name="Body Text Indent 3" w:semiHidden="1" w:unhideWhenUsed="1"/>
-    <w:lsdException w:name="Block Text" w:semiHidden="1" w:unhideWhenUsed="1"/>
-    <w:lsdException w:name="Hyperlink" w:semiHidden="1" w:unhideWhenUsed="1"/>
-    <w:lsdException w:name="FollowedHyperlink" w:semiHidden="1" w:unhideWhenUsed="1"/>
-    <w:lsdException w:name="Strong" w:uiPriority="22" w:qFormat="1"/>
-    <w:lsdException w:name="Emphasis" w:uiPriority="20" w:qFormat="1"/>
-    <w:lsdException w:name="Document Map" w:semiHidden="1" w:unhideWhenUsed="1"/>
-    <w:lsdException w:name="Plain Text" w:semiHidden="1" w:unhideWhenUsed="1"/>
-    <w:lsdException w:name="E-mail Signature" w:semiHidden="1" w:unhideWhenUsed="1"/>
-    <w:lsdException w:name="HTML Top of Form" w:semiHidden="1" w:unhideWhenUsed="1"/>
-    <w:lsdException w:name="HTML Bottom of Form" w:semiHidden="1" w:unhideWhenUsed="1"/>
-    <w:lsdException w:name="Normal (Web)" w:semiHidden="1" w:unhideWhenUsed="1"/>
-    <w:lsdException w:name="HTML Acronym" w:semiHidden="1" w:unhideWhenUsed="1"/>
-    <w:lsdException w:name="HTML Address" w:semiHidden="1" w:unhideWhenUsed="1"/>
-    <w:lsdException w:name="HTML Cite" w:semiHidden="1" w:unhideWhenUsed="1"/>
-    <w:lsdException w:name="HTML Code" w:semiHidden="1" w:unhideWhenUsed="1"/>
-    <w:lsdException w:name="HTML Definition" w:semiHidden="1" w:unhideWhenUsed="1"/>
-    <w:lsdException w:name="HTML Keyboard" w:semiHidden="1" w:unhideWhenUsed="1"/>
-    <w:lsdException w:name="HTML Preformatted" w:semiHidden="1" w:unhideWhenUsed="1"/>
-    <w:lsdException w:name="HTML Sample" w:semiHidden="1" w:unhideWhenUsed="1"/>
-    <w:lsdException w:name="HTML Typewriter" w:semiHidden="1" w:unhideWhenUsed="1"/>
-    <w:lsdException w:name="HTML Variable" w:semiHidden="1" w:unhideWhenUsed="1"/>
-    <w:lsdException w:name="Normal Table" w:semiHidden="1" w:unhideWhenUsed="1"/>
-    <w:lsdException w:name="annotation subject" w:semiHidden="1" w:unhideWhenUsed="1"/>
-    <w:lsdException w:name="No List" w:semiHidden="1" w:unhideWhenUsed="1"/>
-    <w:lsdException w:name="Outline List 1" w:semiHidden="1" w:unhideWhenUsed="1"/>
-    <w:lsdException w:name="Outline List 2" w:semiHidden="1" w:unhideWhenUsed="1"/>
-    <w:lsdException w:name="Outline List 3" w:semiHidden="1" w:unhideWhenUsed="1"/>
-    <w:lsdException w:name="Table Simple 1" w:semiHidden="1" w:unhideWhenUsed="1"/>
-    <w:lsdException w:name="Table Simple 2" w:semiHidden="1" w:unhideWhenUsed="1"/>
-    <w:lsdException w:name="Table Simple 3" w:semiHidden="1" w:unhideWhenUsed="1"/>
-    <w:lsdException w:name="Table Classic 1" w:semiHidden="1" w:unhideWhenUsed="1"/>
-    <w:lsdException w:name="Table Classic 2" w:semiHidden="1" w:unhideWhenUsed="1"/>
-    <w:lsdException w:name="Table Classic 3" w:semiHidden="1" w:unhideWhenUsed="1"/>
-    <w:lsdException w:name="Table Classic 4" w:semiHidden="1" w:unhideWhenUsed="1"/>
-    <w:lsdException w:name="Table Colorful 1" w:semiHidden="1" w:unhideWhenUsed="1"/>
-    <w:lsdException w:name="Table Colorful 2" w:semiHidden="1" w:unhideWhenUsed="1"/>
-    <w:lsdException w:name="Table Colorful 3" w:semiHidden="1" w:unhideWhenUsed="1"/>
-    <w:lsdException w:name="Table Columns 1" w:semiHidden="1" w:unhideWhenUsed="1"/>
-    <w:lsdException w:name="Table Columns 2" w:semiHidden="1" w:unhideWhenUsed="1"/>
-    <w:lsdException w:name="Table Columns 3" w:semiHidden="1" w:unhideWhenUsed="1"/>
-    <w:lsdException w:name="Table Columns 4" w:semiHidden="1" w:unhideWhenUsed="1"/>
-    <w:lsdException w:name="Table Columns 5" w:semiHidden="1" w:unhideWhenUsed="1"/>
-    <w:lsdException w:name="Table Grid 1" w:semiHidden="1" w:unhideWhenUsed="1"/>
-    <w:lsdException w:name="Table Grid 2" w:semiHidden="1" w:unhideWhenUsed="1"/>
-    <w:lsdException w:name="Table Grid 3" w:semiHidden="1" w:unhideWhenUsed="1"/>
-    <w:lsdException w:name="Table Grid 4" w:semiHidden="1" w:unhideWhenUsed="1"/>
-    <w:lsdException w:name="Table Grid 5" w:semiHidden="1" w:unhideWhenUsed="1"/>
-    <w:lsdException w:name="Table Grid 6" w:semiHidden="1" w:unhideWhenUsed="1"/>
-    <w:lsdException w:name="Table Grid 7" w:semiHidden="1" w:unhideWhenUsed="1"/>
-    <w:lsdException w:name="Table Grid 8" w:semiHidden="1" w:unhideWhenUsed="1"/>
-    <w:lsdException w:name="Table List 1" w:semiHidden="1" w:unhideWhenUsed="1"/>
-    <w:lsdException w:name="Table List 2" w:semiHidden="1" w:unhideWhenUsed="1"/>
-    <w:lsdException w:name="Table List 3" w:semiHidden="1" w:unhideWhenUsed="1"/>
-    <w:lsdException w:name="Table List 4" w:semiHidden="1" w:unhideWhenUsed="1"/>
-    <w:lsdException w:name="Table List 5" w:semiHidden="1" w:unhideWhenUsed="1"/>
-    <w:lsdException w:name="Table List 6" w:semiHidden="1" w:unhideWhenUsed="1"/>
-    <w:lsdException w:name="Table List 7" w:semiHidden="1" w:unhideWhenUsed="1"/>
-    <w:lsdException w:name="Table List 8" w:semiHidden="1" w:unhideWhenUsed="1"/>
-    <w:lsdException w:name="Table 3D effects 1" w:semiHidden="1" w:unhideWhenUsed="1"/>
-    <w:lsdException w:name="Table 3D effects 2" w:semiHidden="1" w:unhideWhenUsed="1"/>
-    <w:lsdException w:name="Table 3D effects 3" w:semiHidden="1" w:unhideWhenUsed="1"/>
-    <w:lsdException w:name="Table Contemporary" w:semiHidden="1" w:unhideWhenUsed="1"/>
-    <w:lsdException w:name="Table Elegant" w:semiHidden="1" w:unhideWhenUsed="1"/>
-    <w:lsdException w:name="Table Professional" w:semiHidden="1" w:unhideWhenUsed="1"/>
-    <w:lsdException w:name="Table Subtle 1" w:semiHidden="1" w:unhideWhenUsed="1"/>
-    <w:lsdException w:name="Table Subtle 2" w:semiHidden="1" w:unhideWhenUsed="1"/>
-    <w:lsdException w:name="Table Web 1" w:semiHidden="1" w:unhideWhenUsed="1"/>
-    <w:lsdException w:name="Table Web 2" w:semiHidden="1" w:unhideWhenUsed="1"/>
-    <w:lsdException w:name="Table Web 3" w:semiHidden="1" w:unhideWhenUsed="1"/>
-    <w:lsdException w:name="Balloon Text" w:semiHidden="1" w:unhideWhenUsed="1"/>
-    <w:lsdException w:name="Table Grid" w:uiPriority="39"/>
-    <w:lsdException w:name="Table Theme" w:semiHidden="1" w:unhideWhenUsed="1"/>
-    <w:lsdException w:name="Placeholder Text" w:semiHidden="1"/>
-    <w:lsdException w:name="No Spacing" w:uiPriority="1" w:qFormat="1"/>
-    <w:lsdException w:name="Light Shading" w:uiPriority="60"/>
-    <w:lsdException w:name="Light List" w:uiPriority="61"/>
-    <w:lsdException w:name="Light Grid" w:uiPriority="62"/>
-    <w:lsdException w:name="Medium Shading 1" w:uiPriority="63"/>
-    <w:lsdException w:name="Medium Shading 2" w:uiPriority="64"/>
-    <w:lsdException w:name="Medium List 1" w:uiPriority="65"/>
-    <w:lsdException w:name="Medium List 2" w:uiPriority="66"/>
-    <w:lsdException w:name="Medium Grid 1" w:uiPriority="67"/>
-    <w:lsdException w:name="Medium Grid 2" w:uiPriority="68"/>
-    <w:lsdException w:name="Medium Grid 3" w:uiPriority="69"/>
-    <w:lsdException w:name="Dark List" w:uiPriority="70"/>
-    <w:lsdException w:name="Colorful Shading" w:uiPriority="71"/>
-    <w:lsdException w:name="Colorful List" w:uiPriority="72"/>
-    <w:lsdException w:name="Colorful Grid" w:uiPriority="73"/>
-    <w:lsdException w:name="Light Shading Accent 1" w:uiPriority="60"/>
-    <w:lsdException w:name="Light List Accent 1" w:uiPriority="61"/>
-    <w:lsdException w:name="Light Grid Accent 1" w:uiPriority="62"/>
-    <w:lsdException w:name="Medium Shading 1 Accent 1" w:uiPriority="63"/>
-    <w:lsdException w:name="Medium Shading 2 Accent 1" w:uiPriority="64"/>
-    <w:lsdException w:name="Medium List 1 Accent 1" w:uiPriority="65"/>
-    <w:lsdException w:name="Revision" w:semiHidden="1"/>
-    <w:lsdException w:name="List Paragraph" w:uiPriority="34" w:qFormat="1"/>
-    <w:lsdException w:name="Quote" w:uiPriority="29" w:qFormat="1"/>
-    <w:lsdException w:name="Intense Quote" w:uiPriority="30" w:qFormat="1"/>
-    <w:lsdException w:name="Medium List 2 Accent 1" w:uiPriority="66"/>
-    <w:lsdException w:name="Medium Grid 1 Accent 1" w:uiPriority="67"/>
-    <w:lsdException w:name="Medium Grid 2 Accent 1" w:uiPriority="68"/>
-    <w:lsdException w:name="Medium Grid 3 Accent 1" w:uiPriority="69"/>
-    <w:lsdException w:name="Dark List Accent 1" w:uiPriority="70"/>
-    <w:lsdException w:name="Colorful Shading Accent 1" w:uiPriority="71"/>
-    <w:lsdException w:name="Colorful List Accent 1" w:uiPriority="72"/>
-    <w:lsdException w:name="Colorful Grid Accent 1" w:uiPriority="73"/>
-    <w:lsdException w:name="Light Shading Accent 2" w:uiPriority="60"/>
-    <w:lsdException w:name="Light List Accent 2" w:uiPriority="61"/>
-    <w:lsdException w:name="Light Grid Accent 2" w:uiPriority="62"/>
-    <w:lsdException w:name="Medium Shading 1 Accent 2" w:uiPriority="63"/>
-    <w:lsdException w:name="Medium Shading 2 Accent 2" w:uiPriority="64"/>
-    <w:lsdException w:name="Medium List 1 Accent 2" w:uiPriority="65"/>
-    <w:lsdException w:name="Medium List 2 Accent 2" w:uiPriority="66"/>
-    <w:lsdException w:name="Medium Grid 1 Accent 2" w:uiPriority="67"/>
-    <w:lsdException w:name="Medium Grid 2 Accent 2" w:uiPriority="68"/>
-    <w:lsdException w:name="Medium Grid 3 Accent 2" w:uiPriority="69"/>
-    <w:lsdException w:name="Dark List Accent 2" w:uiPriority="70"/>
-    <w:lsdException w:name="Colorful Shading Accent 2" w:uiPriority="71"/>
-    <w:lsdException w:name="Colorful List Accent 2" w:uiPriority="72"/>
-    <w:lsdException w:name="Colorful Grid Accent 2" w:uiPriority="73"/>
-    <w:lsdException w:name="Light Shading Accent 3" w:uiPriority="60"/>
-    <w:lsdException w:name="Light List Accent 3" w:uiPriority="61"/>
-    <w:lsdException w:name="Light Grid Accent 3" w:uiPriority="62"/>
-    <w:lsdException w:name="Medium Shading 1 Accent 3" w:uiPriority="63"/>
-    <w:lsdException w:name="Medium Shading 2 Accent 3" w:uiPriority="64"/>
-    <w:lsdException w:name="Medium List 1 Accent 3" w:uiPriority="65"/>
-    <w:lsdException w:name="Medium List 2 Accent 3" w:uiPriority="66"/>
-    <w:lsdException w:name="Medium Grid 1 Accent 3" w:uiPriority="67"/>
-    <w:lsdException w:name="Medium Grid 2 Accent 3" w:uiPriority="68"/>
-    <w:lsdException w:name="Medium Grid 3 Accent 3" w:uiPriority="69"/>
-    <w:lsdException w:name="Dark List Accent 3" w:uiPriority="70"/>
-    <w:lsdException w:name="Colorful Shading Accent 3" w:uiPriority="71"/>
-    <w:lsdException w:name="Colorful List Accent 3" w:uiPriority="72"/>
-    <w:lsdException w:name="Colorful Grid Accent 3" w:uiPriority="73"/>
-    <w:lsdException w:name="Light Shading Accent 4" w:uiPriority="60"/>
-    <w:lsdException w:name="Light List Accent 4" w:uiPriority="61"/>
-    <w:lsdException w:name="Light Grid Accent 4" w:uiPriority="62"/>
-    <w:lsdException w:name="Medium Shading 1 Accent 4" w:uiPriority="63"/>
-    <w:lsdException w:name="Medium Shading 2 Accent 4" w:uiPriority="64"/>
-    <w:lsdException w:name="Medium List 1 Accent 4" w:uiPriority="65"/>
-    <w:lsdException w:name="Medium List 2 Accent 4" w:uiPriority="66"/>
-    <w:lsdException w:name="Medium Grid 1 Accent 4" w:uiPriority="67"/>
-    <w:lsdException w:name="Medium Grid 2 Accent 4" w:uiPriority="68"/>
-    <w:lsdException w:name="Medium Grid 3 Accent 4" w:uiPriority="69"/>
-    <w:lsdException w:name="Dark List Accent 4" w:uiPriority="70"/>
-    <w:lsdException w:name="Colorful Shading Accent 4" w:uiPriority="71"/>
-    <w:lsdException w:name="Colorful List Accent 4" w:uiPriority="72"/>
-    <w:lsdException w:name="Colorful Grid Accent 4" w:uiPriority="73"/>
-    <w:lsdException w:name="Light Shading Accent 5" w:uiPriority="60"/>
-    <w:lsdException w:name="Light List Accent 5" w:uiPriority="61"/>
-    <w:lsdException w:name="Light Grid Accent 5" w:uiPriority="62"/>
-    <w:lsdException w:name="Medium Shading 1 Accent 5" w:uiPriority="63"/>
-    <w:lsdException w:name="Medium Shading 2 Accent 5" w:uiPriority="64"/>
-    <w:lsdException w:name="Medium List 1 Accent 5" w:uiPriority="65"/>
-    <w:lsdException w:name="Medium List 2 Accent 5" w:uiPriority="66"/>
-    <w:lsdException w:name="Medium Grid 1 Accent 5" w:uiPriority="67"/>
-    <w:lsdException w:name="Medium Grid 2 Accent 5" w:uiPriority="68"/>
-    <w:lsdException w:name="Medium Grid 3 Accent 5" w:uiPriority="69"/>
-    <w:lsdException w:name="Dark List Accent 5" w:uiPriority="70"/>
-    <w:lsdException w:name="Colorful Shading Accent 5" w:uiPriority="71"/>
-    <w:lsdException w:name="Colorful List Accent 5" w:uiPriority="72"/>
-    <w:lsdException w:name="Colorful Grid Accent 5" w:uiPriority="73"/>
-    <w:lsdException w:name="Light Shading Accent 6" w:uiPriority="60"/>
-    <w:lsdException w:name="Light List Accent 6" w:uiPriority="61"/>
-    <w:lsdException w:name="Light Grid Accent 6" w:uiPriority="62"/>
-    <w:lsdException w:name="Medium Shading 1 Accent 6" w:uiPriority="63"/>
-    <w:lsdException w:name="Medium Shading 2 Accent 6" w:uiPriority="64"/>
-    <w:lsdException w:name="Medium List 1 Accent 6" w:uiPriority="65"/>
-    <w:lsdException w:name="Medium List 2 Accent 6" w:uiPriority="66"/>
-    <w:lsdException w:name="Medium Grid 1 Accent 6" w:uiPriority="67"/>
-    <w:lsdException w:name="Medium Grid 2 Accent 6" w:uiPriority="68"/>
-    <w:lsdException w:name="Medium Grid 3 Accent 6" w:uiPriority="69"/>
-    <w:lsdException w:name="Dark List Accent 6" w:uiPriority="70"/>
-    <w:lsdException w:name="Colorful Shading Accent 6" w:uiPriority="71"/>
-    <w:lsdException w:name="Colorful List Accent 6" w:uiPriority="72"/>
-    <w:lsdException w:name="Colorful Grid Accent 6" w:uiPriority="73"/>
-    <w:lsdException w:name="Subtle Emphasis" w:uiPriority="19" w:qFormat="1"/>
-    <w:lsdException w:name="Intense Emphasis" w:uiPriority="21" w:qFormat="1"/>
-    <w:lsdException w:name="Subtle Reference" w:uiPriority="31" w:qFormat="1"/>
-    <w:lsdException w:name="Intense Reference" w:uiPriority="32" w:qFormat="1"/>
-    <w:lsdException w:name="Book Title" w:uiPriority="33" w:qFormat="1"/>
-    <w:lsdException w:name="Bibliography" w:semiHidden="1" w:uiPriority="37" w:unhideWhenUsed="1"/>
-    <w:lsdException w:name="TOC Heading" w:semiHidden="1" w:uiPriority="39" w:unhideWhenUsed="1" w:qFormat="1"/>
-    <w:lsdException w:name="Plain Table 1" w:uiPriority="41"/>
-    <w:lsdException w:name="Plain Table 2" w:uiPriority="42"/>
-    <w:lsdException w:name="Plain Table 3" w:uiPriority="43"/>
-    <w:lsdException w:name="Plain Table 4" w:uiPriority="44"/>
-    <w:lsdException w:name="Plain Table 5" w:uiPriority="45"/>
-    <w:lsdException w:name="Grid Table Light" w:uiPriority="40"/>
-    <w:lsdException w:name="Grid Table 1 Light" w:uiPriority="46"/>
-    <w:lsdException w:name="Grid Table 2" w:uiPriority="47"/>
-    <w:lsdException w:name="Grid Table 3" w:uiPriority="48"/>
-    <w:lsdException w:name="Grid Table 4" w:uiPriority="49"/>
-    <w:lsdException w:name="Grid Table 5 Dark" w:uiPriority="50"/>
-    <w:lsdException w:name="Grid Table 6 Colorful" w:uiPriority="51"/>
-    <w:lsdException w:name="Grid Table 7 Colorful" w:uiPriority="52"/>
-    <w:lsdException w:name="Grid Table 1 Light Accent 1" w:uiPriority="46"/>
-    <w:lsdException w:name="Grid Table 2 Accent 1" w:uiPriority="47"/>
-    <w:lsdException w:name="Grid Table 3 Accent 1" w:uiPriority="48"/>
-    <w:lsdException w:name="Grid Table 4 Accent 1" w:uiPriority="49"/>
-    <w:lsdException w:name="Grid Table 5 Dark Accent 1" w:uiPriority="50"/>
-    <w:lsdException w:name="Grid Table 6 Colorful Accent 1" w:uiPriority="51"/>
-    <w:lsdException w:name="Grid Table 7 Colorful Accent 1" w:uiPriority="52"/>
-    <w:lsdException w:name="Grid Table 1 Light Accent 2" w:uiPriority="46"/>
-    <w:lsdException w:name="Grid Table 2 Accent 2" w:uiPriority="47"/>
-    <w:lsdException w:name="Grid Table 3 Accent 2" w:uiPriority="48"/>
-    <w:lsdException w:name="Grid Table 4 Accent 2" w:uiPriority="49"/>
-    <w:lsdException w:name="Grid Table 5 Dark Accent 2" w:uiPriority="50"/>
-    <w:lsdException w:name="Grid Table 6 Colorful Accent 2" w:uiPriority="51"/>
-    <w:lsdException w:name="Grid Table 7 Colorful Accent 2" w:uiPriority="52"/>
-    <w:lsdException w:name="Grid Table 1 Light Accent 3" w:uiPriority="46"/>
-    <w:lsdException w:name="Grid Table 2 Accent 3" w:uiPriority="47"/>
-    <w:lsdException w:name="Grid Table 3 Accent 3" w:uiPriority="48"/>
-    <w:lsdException w:name="Grid Table 4 Accent 3" w:uiPriority="49"/>
-    <w:lsdException w:name="Grid Table 5 Dark Accent 3" w:uiPriority="50"/>
-    <w:lsdException w:name="Grid Table 6 Colorful Accent 3" w:uiPriority="51"/>
-    <w:lsdException w:name="Grid Table 7 Colorful Accent 3" w:uiPriority="52"/>
-    <w:lsdException w:name="Grid Table 1 Light Accent 4" w:uiPriority="46"/>
-    <w:lsdException w:name="Grid Table 2 Accent 4" w:uiPriority="47"/>
-    <w:lsdException w:name="Grid Table 3 Accent 4" w:uiPriority="48"/>
-    <w:lsdException w:name="Grid Table 4 Accent 4" w:uiPriority="49"/>
-    <w:lsdException w:name="Grid Table 5 Dark Accent 4" w:uiPriority="50"/>
-    <w:lsdException w:name="Grid Table 6 Colorful Accent 4" w:uiPriority="51"/>
-    <w:lsdException w:name="Grid Table 7 Colorful Accent 4" w:uiPriority="52"/>
-    <w:lsdException w:name="Grid Table 1 Light Accent 5" w:uiPriority="46"/>
-    <w:lsdException w:name="Grid Table 2 Accent 5" w:uiPriority="47"/>
-    <w:lsdException w:name="Grid Table 3 Accent 5" w:uiPriority="48"/>
-    <w:lsdException w:name="Grid Table 4 Accent 5" w:uiPriority="49"/>
-    <w:lsdException w:name="Grid Table 5 Dark Accent 5" w:uiPriority="50"/>
-    <w:lsdException w:name="Grid Table 6 Colorful Accent 5" w:uiPriority="51"/>
-    <w:lsdException w:name="Grid Table 7 Colorful Accent 5" w:uiPriority="52"/>
-    <w:lsdException w:name="Grid Table 1 Light Accent 6" w:uiPriority="46"/>
-    <w:lsdException w:name="Grid Table 2 Accent 6" w:uiPriority="47"/>
-    <w:lsdException w:name="Grid Table 3 Accent 6" w:uiPriority="48"/>
-    <w:lsdException w:name="Grid Table 4 Accent 6" w:uiPriority="49"/>
-    <w:lsdException w:name="Grid Table 5 Dark Accent 6" w:uiPriority="50"/>
-    <w:lsdException w:name="Grid Table 6 Colorful Accent 6" w:uiPriority="51"/>
-    <w:lsdException w:name="Grid Table 7 Colorful Accent 6" w:uiPriority="52"/>
-    <w:lsdException w:name="List Table 1 Light" w:uiPriority="46"/>
-    <w:lsdException w:name="List Table 2" w:uiPriority="47"/>
-    <w:lsdException w:name="List Table 3" w:uiPriority="48"/>
-    <w:lsdException w:name="List Table 4" w:uiPriority="49"/>
-    <w:lsdException w:name="List Table 5 Dark" w:uiPriority="50"/>
-    <w:lsdException w:name="List Table 6 Colorful" w:uiPriority="51"/>
-    <w:lsdException w:name="List Table 7 Colorful" w:uiPriority="52"/>
-    <w:lsdException w:name="List Table 1 Light Accent 1" w:uiPriority="46"/>
-    <w:lsdException w:name="List Table 2 Accent 1" w:uiPriority="47"/>
-    <w:lsdException w:name="List Table 3 Accent 1" w:uiPriority="48"/>
-    <w:lsdException w:name="List Table 4 Accent 1" w:uiPriority="49"/>
-    <w:lsdException w:name="List Table 5 Dark Accent 1" w:uiPriority="50"/>
-    <w:lsdException w:name="List Table 6 Colorful Accent 1" w:uiPriority="51"/>
-    <w:lsdException w:name="List Table 7 Colorful Accent 1" w:uiPriority="52"/>
-    <w:lsdException w:name="List Table 1 Light Accent 2" w:uiPriority="46"/>
-    <w:lsdException w:name="List Table 2 Accent 2" w:uiPriority="47"/>
-    <w:lsdException w:name="List Table 3 Accent 2" w:uiPriority="48"/>
-    <w:lsdException w:name="List Table 4 Accent 2" w:uiPriority="49"/>
-    <w:lsdException w:name="List Table 5 Dark Accent 2" w:uiPriority="50"/>
-    <w:lsdException w:name="List Table 6 Colorful Accent 2" w:uiPriority="51"/>
-    <w:lsdException w:name="List Table 7 Colorful Accent 2" w:uiPriority="52"/>
-    <w:lsdException w:name="List Table 1 Light Accent 3" w:uiPriority="46"/>
-    <w:lsdException w:name="List Table 2 Accent 3" w:uiPriority="47"/>
-    <w:lsdException w:name="List Table 3 Accent 3" w:uiPriority="48"/>
-    <w:lsdException w:name="List Table 4 Accent 3" w:uiPriority="49"/>
-    <w:lsdException w:name="List Table 5 Dark Accent 3" w:uiPriority="50"/>
-    <w:lsdException w:name="List Table 6 Colorful Accent 3" w:uiPriority="51"/>
-    <w:lsdException w:name="List Table 7 Colorful Accent 3" w:uiPriority="52"/>
-    <w:lsdException w:name="List Table 1 Light Accent 4" w:uiPriority="46"/>
-    <w:lsdException w:name="List Table 2 Accent 4" w:uiPriority="47"/>
-    <w:lsdException w:name="List Table 3 Accent 4" w:uiPriority="48"/>
-    <w:lsdException w:name="List Table 4 Accent 4" w:uiPriority="49"/>
-    <w:lsdException w:name="List Table 5 Dark Accent 4" w:uiPriority="50"/>
-    <w:lsdException w:name="List Table 6 Colorful Accent 4" w:uiPriority="51"/>
-    <w:lsdException w:name="List Table 7 Colorful Accent 4" w:uiPriority="52"/>
-    <w:lsdException w:name="List Table 1 Light Accent 5" w:uiPriority="46"/>
-    <w:lsdException w:name="List Table 2 Accent 5" w:uiPriority="47"/>
-    <w:lsdException w:name="List Table 3 Accent 5" w:uiPriority="48"/>
-    <w:lsdException w:name="List Table 4 Accent 5" w:uiPriority="49"/>
-    <w:lsdException w:name="List Table 5 Dark Accent 5" w:uiPriority="50"/>
-    <w:lsdException w:name="List Table 6 Colorful Accent 5" w:uiPriority="51"/>
-    <w:lsdException w:name="List Table 7 Colorful Accent 5" w:uiPriority="52"/>
-    <w:lsdException w:name="List Table 1 Light Accent 6" w:uiPriority="46"/>
-    <w:lsdException w:name="List Table 2 Accent 6" w:uiPriority="47"/>
-    <w:lsdException w:name="List Table 3 Accent 6" w:uiPriority="48"/>
-    <w:lsdException w:name="List Table 4 Accent 6" w:uiPriority="49"/>
-    <w:lsdException w:name="List Table 5 Dark Accent 6" w:uiPriority="50"/>
-    <w:lsdException w:name="List Table 6 Colorful Accent 6" w:uiPriority="51"/>
-    <w:lsdException w:name="List Table 7 Colorful Accent 6" w:uiPriority="52"/>
-    <w:lsdException w:name="Mention" w:semiHidden="1" w:unhideWhenUsed="1"/>
-    <w:lsdException w:name="Smart Hyperlink" w:semiHidden="1" w:unhideWhenUsed="1"/>
-    <w:lsdException w:name="Hashtag" w:semiHidden="1" w:unhideWhenUsed="1"/>
-    <w:lsdException w:name="Unresolved Mention" w:semiHidden="1" w:unhideWhenUsed="1"/>
+  <w:latentStyles w:defLockedState="0" w:defUIPriority="99" w:defSemiHidden="1" w:defUnhideWhenUsed="1" w:defQFormat="0" w:count="267">
+    <w:lsdException w:name="Normal" w:semiHidden="0" w:uiPriority="0" w:unhideWhenUsed="0" w:qFormat="1"/>
+    <w:lsdException w:name="heading 1" w:semiHidden="0" w:uiPriority="9" w:unhideWhenUsed="0" w:qFormat="1"/>
+    <w:lsdException w:name="heading 2" w:uiPriority="9" w:qFormat="1"/>
+    <w:lsdException w:name="heading 3" w:uiPriority="9" w:qFormat="1"/>
+    <w:lsdException w:name="heading 4" w:uiPriority="9" w:qFormat="1"/>
+    <w:lsdException w:name="heading 5" w:uiPriority="9" w:qFormat="1"/>
+    <w:lsdException w:name="heading 6" w:uiPriority="9" w:qFormat="1"/>
+    <w:lsdException w:name="heading 7" w:uiPriority="9" w:qFormat="1"/>
+    <w:lsdException w:name="heading 8" w:uiPriority="9" w:qFormat="1"/>
+    <w:lsdException w:name="heading 9" w:uiPriority="9" w:qFormat="1"/>
+    <w:lsdException w:name="toc 1" w:uiPriority="39"/>
+    <w:lsdException w:name="toc 2" w:uiPriority="39"/>
+    <w:lsdException w:name="toc 3" w:uiPriority="39"/>
+    <w:lsdException w:name="toc 4" w:uiPriority="39"/>
+    <w:lsdException w:name="toc 5" w:uiPriority="39"/>
+    <w:lsdException w:name="toc 6" w:uiPriority="39"/>
+    <w:lsdException w:name="toc 7" w:uiPriority="39"/>
+    <w:lsdException w:name="toc 8" w:uiPriority="39"/>
+    <w:lsdException w:name="toc 9" w:uiPriority="39"/>
+    <w:lsdException w:name="caption" w:uiPriority="35" w:qFormat="1"/>
+    <w:lsdException w:name="Title" w:semiHidden="0" w:uiPriority="10" w:unhideWhenUsed="0" w:qFormat="1"/>
+    <w:lsdException w:name="Default Paragraph Font" w:uiPriority="1"/>
+    <w:lsdException w:name="Subtitle" w:semiHidden="0" w:uiPriority="11" w:unhideWhenUsed="0" w:qFormat="1"/>
+    <w:lsdException w:name="Strong" w:semiHidden="0" w:uiPriority="22" w:unhideWhenUsed="0" w:qFormat="1"/>
+    <w:lsdException w:name="Emphasis" w:semiHidden="0" w:uiPriority="20" w:unhideWhenUsed="0" w:qFormat="1"/>
+    <w:lsdException w:name="Table Grid" w:semiHidden="0" w:uiPriority="39" w:unhideWhenUsed="0"/>
+    <w:lsdException w:name="Placeholder Text" w:unhideWhenUsed="0"/>
+    <w:lsdException w:name="No Spacing" w:semiHidden="0" w:uiPriority="1" w:unhideWhenUsed="0" w:qFormat="1"/>
+    <w:lsdException w:name="Light Shading" w:semiHidden="0" w:uiPriority="60" w:unhideWhenUsed="0"/>
+    <w:lsdException w:name="Light List" w:semiHidden="0" w:uiPriority="61" w:unhideWhenUsed="0"/>
+    <w:lsdException w:name="Light Grid" w:semiHidden="0" w:uiPriority="62" w:unhideWhenUsed="0"/>
+    <w:lsdException w:name="Medium Shading 1" w:semiHidden="0" w:uiPriority="63" w:unhideWhenUsed="0"/>
+    <w:lsdException w:name="Medium Shading 2" w:semiHidden="0" w:uiPriority="64" w:unhideWhenUsed="0"/>
+    <w:lsdException w:name="Medium List 1" w:semiHidden="0" w:uiPriority="65" w:unhideWhenUsed="0"/>
+    <w:lsdException w:name="Medium List 2" w:semiHidden="0" w:uiPriority="66" w:unhideWhenUsed="0"/>
+    <w:lsdException w:name="Medium Grid 1" w:semiHidden="0" w:uiPriority="67" w:unhideWhenUsed="0"/>
+    <w:lsdException w:name="Medium Grid 2" w:semiHidden="0" w:uiPriority="68" w:unhideWhenUsed="0"/>
+    <w:lsdException w:name="Medium Grid 3" w:semiHidden="0" w:uiPriority="69" w:unhideWhenUsed="0"/>
+    <w:lsdException w:name="Dark List" w:semiHidden="0" w:uiPriority="70" w:unhideWhenUsed="0"/>
+    <w:lsdException w:name="Colorful Shading" w:semiHidden="0" w:uiPriority="71" w:unhideWhenUsed="0"/>
+    <w:lsdException w:name="Colorful List" w:semiHidden="0" w:uiPriority="72" w:unhideWhenUsed="0"/>
+    <w:lsdException w:name="Colorful Grid" w:semiHidden="0" w:uiPriority="73" w:unhideWhenUsed="0"/>
+    <w:lsdException w:name="Light Shading Accent 1" w:semiHidden="0" w:uiPriority="60" w:unhideWhenUsed="0"/>
+    <w:lsdException w:name="Light List Accent 1" w:semiHidden="0" w:uiPriority="61" w:unhideWhenUsed="0"/>
+    <w:lsdException w:name="Light Grid Accent 1" w:semiHidden="0" w:uiPriority="62" w:unhideWhenUsed="0"/>
+    <w:lsdException w:name="Medium Shading 1 Accent 1" w:semiHidden="0" w:uiPriority="63" w:unhideWhenUsed="0"/>
+    <w:lsdException w:name="Medium Shading 2 Accent 1" w:semiHidden="0" w:uiPriority="64" w:unhideWhenUsed="0"/>
+    <w:lsdException w:name="Medium List 1 Accent 1" w:semiHidden="0" w:uiPriority="65" w:unhideWhenUsed="0"/>
+    <w:lsdException w:name="Revision" w:unhideWhenUsed="0"/>
+    <w:lsdException w:name="List Paragraph" w:semiHidden="0" w:uiPriority="34" w:unhideWhenUsed="0" w:qFormat="1"/>
+    <w:lsdException w:name="Quote" w:semiHidden="0" w:uiPriority="29" w:unhideWhenUsed="0" w:qFormat="1"/>
+    <w:lsdException w:name="Intense Quote" w:semiHidden="0" w:uiPriority="30" w:unhideWhenUsed="0" w:qFormat="1"/>
+    <w:lsdException w:name="Medium List 2 Accent 1" w:semiHidden="0" w:uiPriority="66" w:unhideWhenUsed="0"/>
+    <w:lsdException w:name="Medium Grid 1 Accent 1" w:semiHidden="0" w:uiPriority="67" w:unhideWhenUsed="0"/>
+    <w:lsdException w:name="Medium Grid 2 Accent 1" w:semiHidden="0" w:uiPriority="68" w:unhideWhenUsed="0"/>
+    <w:lsdException w:name="Medium Grid 3 Accent 1" w:semiHidden="0" w:uiPriority="69" w:unhideWhenUsed="0"/>
+    <w:lsdException w:name="Dark List Accent 1" w:semiHidden="0" w:uiPriority="70" w:unhideWhenUsed="0"/>
+    <w:lsdException w:name="Colorful Shading Accent 1" w:semiHidden="0" w:uiPriority="71" w:unhideWhenUsed="0"/>
+    <w:lsdException w:name="Colorful List Accent 1" w:semiHidden="0" w:uiPriority="72" w:unhideWhenUsed="0"/>
+    <w:lsdException w:name="Colorful Grid Accent 1" w:semiHidden="0" w:uiPriority="73" w:unhideWhenUsed="0"/>
+    <w:lsdException w:name="Light Shading Accent 2" w:semiHidden="0" w:uiPriority="60" w:unhideWhenUsed="0"/>
+    <w:lsdException w:name="Light List Accent 2" w:semiHidden="0" w:uiPriority="61" w:unhideWhenUsed="0"/>
+    <w:lsdException w:name="Light Grid Accent 2" w:semiHidden="0" w:uiPriority="62" w:unhideWhenUsed="0"/>
+    <w:lsdException w:name="Medium Shading 1 Accent 2" w:semiHidden="0" w:uiPriority="63" w:unhideWhenUsed="0"/>
+    <w:lsdException w:name="Medium Shading 2 Accent 2" w:semiHidden="0" w:uiPriority="64" w:unhideWhenUsed="0"/>
+    <w:lsdException w:name="Medium List 1 Accent 2" w:semiHidden="0" w:uiPriority="65" w:unhideWhenUsed="0"/>
+    <w:lsdException w:name="Medium List 2 Accent 2" w:semiHidden="0" w:uiPriority="66" w:unhideWhenUsed="0"/>
+    <w:lsdException w:name="Medium Grid 1 Accent 2" w:semiHidden="0" w:uiPriority="67" w:unhideWhenUsed="0"/>
+    <w:lsdException w:name="Medium Grid 2 Accent 2" w:semiHidden="0" w:uiPriority="68" w:unhideWhenUsed="0"/>
+    <w:lsdException w:name="Medium Grid 3 Accent 2" w:semiHidden="0" w:uiPriority="69" w:unhideWhenUsed="0"/>
+    <w:lsdException w:name="Dark List Accent 2" w:semiHidden="0" w:uiPriority="70" w:unhideWhenUsed="0"/>
+    <w:lsdException w:name="Colorful Shading Accent 2" w:semiHidden="0" w:uiPriority="71" w:unhideWhenUsed="0"/>
+    <w:lsdException w:name="Colorful List Accent 2" w:semiHidden="0" w:uiPriority="72" w:unhideWhenUsed="0"/>
+    <w:lsdException w:name="Colorful Grid Accent 2" w:semiHidden="0" w:uiPriority="73" w:unhideWhenUsed="0"/>
+    <w:lsdException w:name="Light Shading Accent 3" w:semiHidden="0" w:uiPriority="60" w:unhideWhenUsed="0"/>
+    <w:lsdException w:name="Light List Accent 3" w:semiHidden="0" w:uiPriority="61" w:unhideWhenUsed="0"/>
+    <w:lsdException w:name="Light Grid Accent 3" w:semiHidden="0" w:uiPriority="62" w:unhideWhenUsed="0"/>
+    <w:lsdException w:name="Medium Shading 1 Accent 3" w:semiHidden="0" w:uiPriority="63" w:unhideWhenUsed="0"/>
+    <w:lsdException w:name="Medium Shading 2 Accent 3" w:semiHidden="0" w:uiPriority="64" w:unhideWhenUsed="0"/>
+    <w:lsdException w:name="Medium List 1 Accent 3" w:semiHidden="0" w:uiPriority="65" w:unhideWhenUsed="0"/>
+    <w:lsdException w:name="Medium List 2 Accent 3" w:semiHidden="0" w:uiPriority="66" w:unhideWhenUsed="0"/>
+    <w:lsdException w:name="Medium Grid 1 Accent 3" w:semiHidden="0" w:uiPriority="67" w:unhideWhenUsed="0"/>
+    <w:lsdException w:name="Medium Grid 2 Accent 3" w:semiHidden="0" w:uiPriority="68" w:unhideWhenUsed="0"/>
+    <w:lsdException w:name="Medium Grid 3 Accent 3" w:semiHidden="0" w:uiPriority="69" w:unhideWhenUsed="0"/>
+    <w:lsdException w:name="Dark List Accent 3" w:semiHidden="0" w:uiPriority="70" w:unhideWhenUsed="0"/>
+    <w:lsdException w:name="Colorful Shading Accent 3" w:semiHidden="0" w:uiPriority="71" w:unhideWhenUsed="0"/>
+    <w:lsdException w:name="Colorful List Accent 3" w:semiHidden="0" w:uiPriority="72" w:unhideWhenUsed="0"/>
+    <w:lsdException w:name="Colorful Grid Accent 3" w:semiHidden="0" w:uiPriority="73" w:unhideWhenUsed="0"/>
+    <w:lsdException w:name="Light Shading Accent 4" w:semiHidden="0" w:uiPriority="60" w:unhideWhenUsed="0"/>
+    <w:lsdException w:name="Light List Accent 4" w:semiHidden="0" w:uiPriority="61" w:unhideWhenUsed="0"/>
+    <w:lsdException w:name="Light Grid Accent 4" w:semiHidden="0" w:uiPriority="62" w:unhideWhenUsed="0"/>
+    <w:lsdException w:name="Medium Shading 1 Accent 4" w:semiHidden="0" w:uiPriority="63" w:unhideWhenUsed="0"/>
+    <w:lsdException w:name="Medium Shading 2 Accent 4" w:semiHidden="0" w:uiPriority="64" w:unhideWhenUsed="0"/>
+    <w:lsdException w:name="Medium List 1 Accent 4" w:semiHidden="0" w:uiPriority="65" w:unhideWhenUsed="0"/>
+    <w:lsdException w:name="Medium List 2 Accent 4" w:semiHidden="0" w:uiPriority="66" w:unhideWhenUsed="0"/>
+    <w:lsdException w:name="Medium Grid 1 Accent 4" w:semiHidden="0" w:uiPriority="67" w:unhideWhenUsed="0"/>
+    <w:lsdException w:name="Medium Grid 2 Accent 4" w:semiHidden="0" w:uiPriority="68" w:unhideWhenUsed="0"/>
+    <w:lsdException w:name="Medium Grid 3 Accent 4" w:semiHidden="0" w:uiPriority="69" w:unhideWhenUsed="0"/>
+    <w:lsdException w:name="Dark List Accent 4" w:semiHidden="0" w:uiPriority="70" w:unhideWhenUsed="0"/>
+    <w:lsdException w:name="Colorful Shading Accent 4" w:semiHidden="0" w:uiPriority="71" w:unhideWhenUsed="0"/>
+    <w:lsdException w:name="Colorful List Accent 4" w:semiHidden="0" w:uiPriority="72" w:unhideWhenUsed="0"/>
+    <w:lsdException w:name="Colorful Grid Accent 4" w:semiHidden="0" w:uiPriority="73" w:unhideWhenUsed="0"/>
+    <w:lsdException w:name="Light Shading Accent 5" w:semiHidden="0" w:uiPriority="60" w:unhideWhenUsed="0"/>
+    <w:lsdException w:name="Light List Accent 5" w:semiHidden="0" w:uiPriority="61" w:unhideWhenUsed="0"/>
+    <w:lsdException w:name="Light Grid Accent 5" w:semiHidden="0" w:uiPriority="62" w:unhideWhenUsed="0"/>
+    <w:lsdException w:name="Medium Shading 1 Accent 5" w:semiHidden="0" w:uiPriority="63" w:unhideWhenUsed="0"/>
+    <w:lsdException w:name="Medium Shading 2 Accent 5" w:semiHidden="0" w:uiPriority="64" w:unhideWhenUsed="0"/>
+    <w:lsdException w:name="Medium List 1 Accent 5" w:semiHidden="0" w:uiPriority="65" w:unhideWhenUsed="0"/>
+    <w:lsdException w:name="Medium List 2 Accent 5" w:semiHidden="0" w:uiPriority="66" w:unhideWhenUsed="0"/>
+    <w:lsdException w:name="Medium Grid 1 Accent 5" w:semiHidden="0" w:uiPriority="67" w:unhideWhenUsed="0"/>
+    <w:lsdException w:name="Medium Grid 2 Accent 5" w:semiHidden="0" w:uiPriority="68" w:unhideWhenUsed="0"/>
+    <w:lsdException w:name="Medium Grid 3 Accent 5" w:semiHidden="0" w:uiPriority="69" w:unhideWhenUsed="0"/>
+    <w:lsdException w:name="Dark List Accent 5" w:semiHidden="0" w:uiPriority="70" w:unhideWhenUsed="0"/>
+    <w:lsdException w:name="Colorful Shading Accent 5" w:semiHidden="0" w:uiPriority="71" w:unhideWhenUsed="0"/>
+    <w:lsdException w:name="Colorful List Accent 5" w:semiHidden="0" w:uiPriority="72" w:unhideWhenUsed="0"/>
+    <w:lsdException w:name="Colorful Grid Accent 5" w:semiHidden="0" w:uiPriority="73" w:unhideWhenUsed="0"/>
+    <w:lsdException w:name="Light Shading Accent 6" w:semiHidden="0" w:uiPriority="60" w:unhideWhenUsed="0"/>
+    <w:lsdException w:name="Light List Accent 6" w:semiHidden="0" w:uiPriority="61" w:unhideWhenUsed="0"/>
+    <w:lsdException w:name="Light Grid Accent 6" w:semiHidden="0" w:uiPriority="62" w:unhideWhenUsed="0"/>
+    <w:lsdException w:name="Medium Shading 1 Accent 6" w:semiHidden="0" w:uiPriority="63" w:unhideWhenUsed="0"/>
+    <w:lsdException w:name="Medium Shading 2 Accent 6" w:semiHidden="0" w:uiPriority="64" w:unhideWhenUsed="0"/>
+    <w:lsdException w:name="Medium List 1 Accent 6" w:semiHidden="0" w:uiPriority="65" w:unhideWhenUsed="0"/>
+    <w:lsdException w:name="Medium List 2 Accent 6" w:semiHidden="0" w:uiPriority="66" w:unhideWhenUsed="0"/>
+    <w:lsdException w:name="Medium Grid 1 Accent 6" w:semiHidden="0" w:uiPriority="67" w:unhideWhenUsed="0"/>
+    <w:lsdException w:name="Medium Grid 2 Accent 6" w:semiHidden="0" w:uiPriority="68" w:unhideWhenUsed="0"/>
+    <w:lsdException w:name="Medium Grid 3 Accent 6" w:semiHidden="0" w:uiPriority="69" w:unhideWhenUsed="0"/>
+    <w:lsdException w:name="Dark List Accent 6" w:semiHidden="0" w:uiPriority="70" w:unhideWhenUsed="0"/>
+    <w:lsdException w:name="Colorful Shading Accent 6" w:semiHidden="0" w:uiPriority="71" w:unhideWhenUsed="0"/>
+    <w:lsdException w:name="Colorful List Accent 6" w:semiHidden="0" w:uiPriority="72" w:unhideWhenUsed="0"/>
+    <w:lsdException w:name="Colorful Grid Accent 6" w:semiHidden="0" w:uiPriority="73" w:unhideWhenUsed="0"/>
+    <w:lsdException w:name="Subtle Emphasis" w:semiHidden="0" w:uiPriority="19" w:unhideWhenUsed="0" w:qFormat="1"/>
+    <w:lsdException w:name="Intense Emphasis" w:semiHidden="0" w:uiPriority="21" w:unhideWhenUsed="0" w:qFormat="1"/>
+    <w:lsdException w:name="Subtle Reference" w:semiHidden="0" w:uiPriority="31" w:unhideWhenUsed="0" w:qFormat="1"/>
+    <w:lsdException w:name="Intense Reference" w:semiHidden="0" w:uiPriority="32" w:unhideWhenUsed="0" w:qFormat="1"/>
+    <w:lsdException w:name="Book Title" w:semiHidden="0" w:uiPriority="33" w:unhideWhenUsed="0" w:qFormat="1"/>
+    <w:lsdException w:name="Bibliography" w:uiPriority="37"/>
+    <w:lsdException w:name="TOC Heading" w:uiPriority="39" w:qFormat="1"/>
   </w:latentStyles>
   <w:style w:type="paragraph" w:default="1" w:styleId="a">
     <w:name w:val="Normal"/>
     <w:qFormat/>
+    <w:rsid w:val="000479C5"/>
     <w:pPr>
       <w:widowControl w:val="0"/>
       <w:jc w:val="both"/>
@@ -1463,6 +1227,7 @@
     <w:uiPriority w:val="99"/>
     <w:semiHidden/>
     <w:unhideWhenUsed/>
+    <w:qFormat/>
     <w:tblPr>
       <w:tblInd w:w="0" w:type="dxa"/>
       <w:tblCellMar>
@@ -1492,7 +1257,7 @@
   <w:style w:type="paragraph" w:styleId="a4">
     <w:name w:val="header"/>
     <w:basedOn w:val="a"/>
-    <w:link w:val="a5"/>
+    <w:link w:val="Char"/>
     <w:uiPriority w:val="99"/>
     <w:unhideWhenUsed/>
     <w:rsid w:val="00C70A1B"/>
@@ -1512,8 +1277,8 @@
       <w:szCs w:val="18"/>
     </w:rPr>
   </w:style>
-  <w:style w:type="character" w:customStyle="1" w:styleId="a5">
-    <w:name w:val="页眉 字符"/>
+  <w:style w:type="character" w:customStyle="1" w:styleId="Char">
+    <w:name w:val="页眉 Char"/>
     <w:basedOn w:val="a0"/>
     <w:link w:val="a4"/>
     <w:uiPriority w:val="99"/>
@@ -1523,10 +1288,10 @@
       <w:szCs w:val="18"/>
     </w:rPr>
   </w:style>
-  <w:style w:type="paragraph" w:styleId="a6">
+  <w:style w:type="paragraph" w:styleId="a5">
     <w:name w:val="footer"/>
     <w:basedOn w:val="a"/>
-    <w:link w:val="a7"/>
+    <w:link w:val="Char0"/>
     <w:uiPriority w:val="99"/>
     <w:unhideWhenUsed/>
     <w:rsid w:val="00C70A1B"/>
@@ -1543,10 +1308,10 @@
       <w:szCs w:val="18"/>
     </w:rPr>
   </w:style>
-  <w:style w:type="character" w:customStyle="1" w:styleId="a7">
-    <w:name w:val="页脚 字符"/>
+  <w:style w:type="character" w:customStyle="1" w:styleId="Char0">
+    <w:name w:val="页脚 Char"/>
     <w:basedOn w:val="a0"/>
-    <w:link w:val="a6"/>
+    <w:link w:val="a5"/>
     <w:uiPriority w:val="99"/>
     <w:rsid w:val="00C70A1B"/>
     <w:rPr>
@@ -1554,7 +1319,7 @@
       <w:szCs w:val="18"/>
     </w:rPr>
   </w:style>
-  <w:style w:type="character" w:styleId="a8">
+  <w:style w:type="character" w:styleId="a6">
     <w:name w:val="Hyperlink"/>
     <w:basedOn w:val="a0"/>
     <w:uiPriority w:val="99"/>
@@ -1578,7 +1343,7 @@
   <w:style w:type="paragraph" w:styleId="HTML">
     <w:name w:val="HTML Preformatted"/>
     <w:basedOn w:val="a"/>
-    <w:link w:val="HTML0"/>
+    <w:link w:val="HTMLChar"/>
     <w:uiPriority w:val="99"/>
     <w:semiHidden/>
     <w:unhideWhenUsed/>
@@ -1612,8 +1377,8 @@
       <w:szCs w:val="24"/>
     </w:rPr>
   </w:style>
-  <w:style w:type="character" w:customStyle="1" w:styleId="HTML0">
-    <w:name w:val="HTML 预设格式 字符"/>
+  <w:style w:type="character" w:customStyle="1" w:styleId="HTMLChar">
+    <w:name w:val="HTML 预设格式 Char"/>
     <w:basedOn w:val="a0"/>
     <w:link w:val="HTML"/>
     <w:uiPriority w:val="99"/>
@@ -1635,6 +1400,18 @@
     <w:name w:val="hljs-value"/>
     <w:basedOn w:val="a0"/>
     <w:rsid w:val="006C20E8"/>
+  </w:style>
+  <w:style w:type="character" w:styleId="a7">
+    <w:name w:val="FollowedHyperlink"/>
+    <w:basedOn w:val="a0"/>
+    <w:uiPriority w:val="99"/>
+    <w:semiHidden/>
+    <w:unhideWhenUsed/>
+    <w:rsid w:val="00F54E25"/>
+    <w:rPr>
+      <w:color w:val="954F72" w:themeColor="followedHyperlink"/>
+      <w:u w:val="single"/>
+    </w:rPr>
   </w:style>
 </w:styles>
 </file>
@@ -1682,7 +1459,7 @@
     </a:clrScheme>
     <a:fontScheme name="Office">
       <a:majorFont>
-        <a:latin typeface="Calibri Light" panose="020F0302020204030204"/>
+        <a:latin typeface="Calibri Light"/>
         <a:ea typeface=""/>
         <a:cs typeface=""/>
         <a:font script="Jpan" typeface="ＭＳ ゴシック"/>
@@ -1717,7 +1494,7 @@
         <a:font script="Geor" typeface="Sylfaen"/>
       </a:majorFont>
       <a:minorFont>
-        <a:latin typeface="Calibri" panose="020F0502020204030204"/>
+        <a:latin typeface="Calibri"/>
         <a:ea typeface=""/>
         <a:cs typeface=""/>
         <a:font script="Jpan" typeface="ＭＳ 明朝"/>
@@ -1894,7 +1671,7 @@
   <a:extraClrSchemeLst/>
   <a:extLst>
     <a:ext uri="{05A4C25C-085E-4340-85A3-A5531E510DB2}">
-      <thm15:themeFamily xmlns:thm15="http://schemas.microsoft.com/office/thememl/2012/main" name="Office Theme" id="{62F939B6-93AF-4DB8-9C6B-D6C7DFDC589F}" vid="{4A3C46E8-61CC-4603-A589-7422A47A8E4A}"/>
+      <thm15:themeFamily xmlns:thm15="http://schemas.microsoft.com/office/thememl/2012/main" xmlns="" name="Office Theme" id="{62F939B6-93AF-4DB8-9C6B-D6C7DFDC589F}" vid="{4A3C46E8-61CC-4603-A589-7422A47A8E4A}"/>
     </a:ext>
   </a:extLst>
 </a:theme>

</xml_diff>

<commit_message>
nobug ### 更新 20200216 1123
</commit_message>
<xml_diff>
--- a/Android notes/2017/RecyclerView.docx
+++ b/Android notes/2017/RecyclerView.docx
@@ -6,27 +6,29 @@
       <w:pPr>
         <w:jc w:val="center"/>
         <w:rPr>
-          <w:rFonts w:ascii="Consolas" w:hAnsi="Consolas" w:cs="Consolas"/>
+          <w:rFonts w:ascii="微软雅黑" w:eastAsia="微软雅黑" w:hAnsi="微软雅黑" w:cs="Consolas"/>
           <w:b/>
           <w:sz w:val="28"/>
           <w:szCs w:val="28"/>
         </w:rPr>
       </w:pPr>
-      <w:r>
-        <w:rPr>
-          <w:rFonts w:ascii="Consolas" w:hAnsi="Consolas" w:cs="Consolas"/>
+      <w:proofErr w:type="spellStart"/>
+      <w:r>
+        <w:rPr>
+          <w:rFonts w:ascii="微软雅黑" w:eastAsia="微软雅黑" w:hAnsi="微软雅黑" w:cs="Consolas"/>
           <w:b/>
           <w:sz w:val="28"/>
           <w:szCs w:val="28"/>
         </w:rPr>
         <w:t>RecyclerView</w:t>
       </w:r>
+      <w:proofErr w:type="spellEnd"/>
     </w:p>
     <w:p>
       <w:pPr>
         <w:jc w:val="center"/>
         <w:rPr>
-          <w:rFonts w:ascii="Consolas" w:hAnsi="Consolas" w:cs="Consolas"/>
+          <w:rFonts w:ascii="微软雅黑" w:eastAsia="微软雅黑" w:hAnsi="微软雅黑" w:cs="Consolas"/>
           <w:color w:val="333333"/>
           <w:sz w:val="19"/>
           <w:szCs w:val="19"/>
@@ -36,40 +38,87 @@
     <w:p>
       <w:pPr>
         <w:rPr>
-          <w:rFonts w:ascii="Consolas" w:hAnsi="Consolas" w:cs="Consolas"/>
-          <w:color w:val="333333"/>
-          <w:sz w:val="19"/>
-          <w:szCs w:val="19"/>
-        </w:rPr>
-      </w:pPr>
-      <w:r>
-        <w:rPr>
-          <w:rFonts w:ascii="Consolas" w:hAnsi="Consolas" w:cs="Consolas"/>
-          <w:color w:val="333333"/>
-          <w:sz w:val="19"/>
-          <w:szCs w:val="19"/>
+          <w:rFonts w:ascii="微软雅黑" w:eastAsia="微软雅黑" w:hAnsi="微软雅黑" w:hint="eastAsia"/>
+          <w:sz w:val="18"/>
+          <w:szCs w:val="18"/>
+        </w:rPr>
+      </w:pPr>
+      <w:r>
+        <w:rPr>
+          <w:rFonts w:ascii="微软雅黑" w:eastAsia="微软雅黑" w:hAnsi="微软雅黑" w:cs="Consolas"/>
+          <w:color w:val="333333"/>
+          <w:sz w:val="18"/>
+          <w:szCs w:val="18"/>
         </w:rPr>
         <w:t>参考：</w:t>
       </w:r>
+      <w:r>
+        <w:rPr>
+          <w:rFonts w:ascii="微软雅黑" w:eastAsia="微软雅黑" w:hAnsi="微软雅黑"/>
+          <w:sz w:val="18"/>
+          <w:szCs w:val="18"/>
+        </w:rPr>
+        <w:fldChar w:fldCharType="begin"/>
+      </w:r>
+      <w:r>
+        <w:rPr>
+          <w:rFonts w:ascii="微软雅黑" w:eastAsia="微软雅黑" w:hAnsi="微软雅黑"/>
+          <w:sz w:val="18"/>
+          <w:szCs w:val="18"/>
+        </w:rPr>
+        <w:instrText>HYPERLINK "http://www.jianshu.com/p/ff6082c0867e?mType=Group"</w:instrText>
+      </w:r>
+      <w:r>
+        <w:rPr>
+          <w:rFonts w:ascii="微软雅黑" w:eastAsia="微软雅黑" w:hAnsi="微软雅黑"/>
+          <w:sz w:val="18"/>
+          <w:szCs w:val="18"/>
+        </w:rPr>
+        <w:fldChar w:fldCharType="separate"/>
+      </w:r>
+      <w:r>
+        <w:rPr>
+          <w:rStyle w:val="a6"/>
+          <w:rFonts w:ascii="微软雅黑" w:eastAsia="微软雅黑" w:hAnsi="微软雅黑" w:cs="Consolas"/>
+          <w:sz w:val="18"/>
+          <w:szCs w:val="18"/>
+        </w:rPr>
+        <w:t>http://www.jianshu.com/p/ff6082c0867e?mType=Group</w:t>
+      </w:r>
+      <w:r>
+        <w:rPr>
+          <w:rFonts w:ascii="微软雅黑" w:eastAsia="微软雅黑" w:hAnsi="微软雅黑"/>
+          <w:sz w:val="18"/>
+          <w:szCs w:val="18"/>
+        </w:rPr>
+        <w:fldChar w:fldCharType="end"/>
+      </w:r>
+    </w:p>
+    <w:p>
+      <w:pPr>
+        <w:rPr>
+          <w:rFonts w:ascii="微软雅黑" w:eastAsia="微软雅黑" w:hAnsi="微软雅黑" w:cs="Consolas"/>
+          <w:color w:val="333333"/>
+          <w:sz w:val="18"/>
+          <w:szCs w:val="18"/>
+        </w:rPr>
+      </w:pPr>
       <w:hyperlink r:id="rId7" w:history="1">
         <w:r>
           <w:rPr>
             <w:rStyle w:val="a6"/>
-            <w:rFonts w:ascii="Consolas" w:hAnsi="Consolas" w:cs="Consolas"/>
-            <w:sz w:val="19"/>
-            <w:szCs w:val="19"/>
           </w:rPr>
-          <w:t>http://www.jianshu.com/p/ff6082c0867e?mType=Group</w:t>
+          <w:t>https://zhooker.github.io/2017/08/14/%E5%85%B3%E4%BA%8ERecyclerview%E7%9A%84%E7%BC%93%E5%AD%98%E6%9C%BA%E5%88%B6%E7%9A%84%E7%90%86%E8%A7%A3/</w:t>
         </w:r>
       </w:hyperlink>
     </w:p>
     <w:p>
       <w:pPr>
         <w:rPr>
-          <w:rFonts w:ascii="Consolas" w:hAnsi="Consolas" w:cs="Consolas"/>
-          <w:color w:val="333333"/>
-          <w:sz w:val="19"/>
-          <w:szCs w:val="19"/>
+          <w:rFonts w:ascii="微软雅黑" w:eastAsia="微软雅黑" w:hAnsi="微软雅黑" w:cs="Consolas"/>
+          <w:color w:val="333333"/>
+          <w:sz w:val="18"/>
+          <w:szCs w:val="18"/>
         </w:rPr>
       </w:pPr>
     </w:p>
@@ -82,36 +131,39 @@
         </w:numPr>
         <w:ind w:firstLineChars="0"/>
         <w:rPr>
-          <w:rFonts w:ascii="Consolas" w:hAnsi="Consolas" w:cs="Consolas"/>
-          <w:color w:val="333333"/>
-          <w:sz w:val="20"/>
-          <w:szCs w:val="20"/>
-        </w:rPr>
-      </w:pPr>
-      <w:r>
-        <w:rPr>
-          <w:rFonts w:ascii="Consolas" w:hAnsi="Consolas" w:cs="Consolas"/>
-          <w:color w:val="333333"/>
-          <w:sz w:val="20"/>
-          <w:szCs w:val="20"/>
+          <w:rFonts w:ascii="微软雅黑" w:eastAsia="微软雅黑" w:hAnsi="微软雅黑" w:cs="Consolas"/>
+          <w:color w:val="333333"/>
+          <w:sz w:val="18"/>
+          <w:szCs w:val="18"/>
+        </w:rPr>
+      </w:pPr>
+      <w:proofErr w:type="spellStart"/>
+      <w:r>
+        <w:rPr>
+          <w:rFonts w:ascii="微软雅黑" w:eastAsia="微软雅黑" w:hAnsi="微软雅黑" w:cs="Consolas"/>
+          <w:color w:val="333333"/>
+          <w:sz w:val="18"/>
+          <w:szCs w:val="18"/>
         </w:rPr>
         <w:t>RecyclerView</w:t>
       </w:r>
-      <w:r>
-        <w:rPr>
-          <w:rFonts w:ascii="Consolas" w:hAnsi="Consolas" w:cs="Consolas"/>
-          <w:color w:val="333333"/>
-          <w:sz w:val="20"/>
-          <w:szCs w:val="20"/>
+      <w:proofErr w:type="spellEnd"/>
+      <w:r>
+        <w:rPr>
+          <w:rFonts w:ascii="微软雅黑" w:eastAsia="微软雅黑" w:hAnsi="微软雅黑" w:cs="Consolas"/>
+          <w:color w:val="333333"/>
+          <w:sz w:val="18"/>
+          <w:szCs w:val="18"/>
         </w:rPr>
         <w:t>必须</w:t>
       </w:r>
       <w:r>
         <w:rPr>
           <w:rStyle w:val="pun"/>
-          <w:rFonts w:ascii="Consolas" w:hAnsi="Consolas" w:cs="Consolas"/>
+          <w:rFonts w:ascii="微软雅黑" w:eastAsia="微软雅黑" w:hAnsi="微软雅黑" w:cs="Consolas"/>
           <w:color w:val="000000" w:themeColor="text1"/>
-          <w:szCs w:val="21"/>
+          <w:sz w:val="18"/>
+          <w:szCs w:val="18"/>
           <w:bdr w:val="none" w:sz="0" w:space="0" w:color="auto" w:frame="1"/>
         </w:rPr>
         <w:t>添加</w:t>
@@ -119,19 +171,22 @@
       <w:r>
         <w:rPr>
           <w:rStyle w:val="pun"/>
-          <w:rFonts w:ascii="Consolas" w:hAnsi="Consolas" w:cs="Consolas"/>
+          <w:rFonts w:ascii="微软雅黑" w:eastAsia="微软雅黑" w:hAnsi="微软雅黑" w:cs="Consolas"/>
           <w:color w:val="000000" w:themeColor="text1"/>
-          <w:szCs w:val="21"/>
+          <w:sz w:val="18"/>
+          <w:szCs w:val="18"/>
           <w:bdr w:val="none" w:sz="0" w:space="0" w:color="auto" w:frame="1"/>
         </w:rPr>
         <w:t>布局（</w:t>
       </w:r>
+      <w:proofErr w:type="spellStart"/>
       <w:r>
         <w:rPr>
           <w:rStyle w:val="pln"/>
-          <w:rFonts w:ascii="Consolas" w:hAnsi="Consolas" w:cs="Consolas"/>
+          <w:rFonts w:ascii="微软雅黑" w:eastAsia="微软雅黑" w:hAnsi="微软雅黑" w:cs="Consolas"/>
           <w:color w:val="000000" w:themeColor="text1"/>
-          <w:szCs w:val="21"/>
+          <w:sz w:val="18"/>
+          <w:szCs w:val="18"/>
           <w:bdr w:val="none" w:sz="0" w:space="0" w:color="auto" w:frame="1"/>
         </w:rPr>
         <w:t>RecyclerView</w:t>
@@ -139,9 +194,10 @@
       <w:r>
         <w:rPr>
           <w:rStyle w:val="pun"/>
-          <w:rFonts w:ascii="Consolas" w:hAnsi="Consolas" w:cs="Consolas"/>
+          <w:rFonts w:ascii="微软雅黑" w:eastAsia="微软雅黑" w:hAnsi="微软雅黑" w:cs="Consolas"/>
           <w:color w:val="000000" w:themeColor="text1"/>
-          <w:szCs w:val="21"/>
+          <w:sz w:val="18"/>
+          <w:szCs w:val="18"/>
           <w:bdr w:val="none" w:sz="0" w:space="0" w:color="auto" w:frame="1"/>
         </w:rPr>
         <w:t>.</w:t>
@@ -149,68 +205,78 @@
       <w:r>
         <w:rPr>
           <w:rStyle w:val="pln"/>
-          <w:rFonts w:ascii="Consolas" w:hAnsi="Consolas" w:cs="Consolas"/>
+          <w:rFonts w:ascii="微软雅黑" w:eastAsia="微软雅黑" w:hAnsi="微软雅黑" w:cs="Consolas"/>
           <w:color w:val="000000" w:themeColor="text1"/>
-          <w:szCs w:val="21"/>
+          <w:sz w:val="18"/>
+          <w:szCs w:val="18"/>
           <w:bdr w:val="none" w:sz="0" w:space="0" w:color="auto" w:frame="1"/>
         </w:rPr>
         <w:t>setLayoutManager</w:t>
       </w:r>
+      <w:proofErr w:type="spellEnd"/>
       <w:r>
         <w:rPr>
           <w:rStyle w:val="pun"/>
-          <w:rFonts w:ascii="Consolas" w:hAnsi="Consolas" w:cs="Consolas"/>
+          <w:rFonts w:ascii="微软雅黑" w:eastAsia="微软雅黑" w:hAnsi="微软雅黑" w:cs="Consolas"/>
           <w:color w:val="000000" w:themeColor="text1"/>
-          <w:szCs w:val="21"/>
+          <w:sz w:val="18"/>
+          <w:szCs w:val="18"/>
           <w:bdr w:val="none" w:sz="0" w:space="0" w:color="auto" w:frame="1"/>
         </w:rPr>
+        <w:t>()）和</w:t>
+      </w:r>
+      <w:proofErr w:type="spellStart"/>
+      <w:r>
+        <w:rPr>
+          <w:rStyle w:val="pun"/>
+          <w:rFonts w:ascii="微软雅黑" w:eastAsia="微软雅黑" w:hAnsi="微软雅黑" w:cs="Consolas"/>
+          <w:color w:val="000000" w:themeColor="text1"/>
+          <w:sz w:val="18"/>
+          <w:szCs w:val="18"/>
+          <w:bdr w:val="none" w:sz="0" w:space="0" w:color="auto" w:frame="1"/>
+        </w:rPr>
+        <w:t>adaper</w:t>
+      </w:r>
+      <w:proofErr w:type="spellEnd"/>
+      <w:r>
+        <w:rPr>
+          <w:rFonts w:ascii="微软雅黑" w:eastAsia="微软雅黑" w:hAnsi="微软雅黑" w:cs="Consolas"/>
+          <w:color w:val="333333"/>
+          <w:sz w:val="18"/>
+          <w:szCs w:val="18"/>
+        </w:rPr>
+        <w:t>（</w:t>
+      </w:r>
+      <w:proofErr w:type="spellStart"/>
+      <w:r>
+        <w:rPr>
+          <w:rStyle w:val="pln"/>
+          <w:rFonts w:ascii="微软雅黑" w:eastAsia="微软雅黑" w:hAnsi="微软雅黑" w:cs="Consolas"/>
+          <w:color w:val="000000" w:themeColor="text1"/>
+          <w:sz w:val="18"/>
+          <w:szCs w:val="18"/>
+          <w:bdr w:val="none" w:sz="0" w:space="0" w:color="auto" w:frame="1"/>
+        </w:rPr>
+        <w:t>RecyclerView.setAdapter</w:t>
+      </w:r>
+      <w:proofErr w:type="spellEnd"/>
+      <w:r>
+        <w:rPr>
+          <w:rStyle w:val="pln"/>
+          <w:rFonts w:ascii="微软雅黑" w:eastAsia="微软雅黑" w:hAnsi="微软雅黑" w:cs="Consolas"/>
+          <w:color w:val="000000" w:themeColor="text1"/>
+          <w:sz w:val="18"/>
+          <w:szCs w:val="18"/>
+          <w:bdr w:val="none" w:sz="0" w:space="0" w:color="auto" w:frame="1"/>
+        </w:rPr>
         <w:t>()</w:t>
       </w:r>
       <w:r>
         <w:rPr>
-          <w:rStyle w:val="pun"/>
-          <w:rFonts w:ascii="Consolas" w:hAnsi="Consolas" w:cs="Consolas"/>
-          <w:color w:val="000000" w:themeColor="text1"/>
-          <w:szCs w:val="21"/>
-          <w:bdr w:val="none" w:sz="0" w:space="0" w:color="auto" w:frame="1"/>
-        </w:rPr>
-        <w:t>）和</w:t>
-      </w:r>
-      <w:r>
-        <w:rPr>
-          <w:rStyle w:val="pun"/>
-          <w:rFonts w:ascii="Consolas" w:hAnsi="Consolas" w:cs="Consolas"/>
-          <w:color w:val="000000" w:themeColor="text1"/>
-          <w:szCs w:val="21"/>
-          <w:bdr w:val="none" w:sz="0" w:space="0" w:color="auto" w:frame="1"/>
-        </w:rPr>
-        <w:t>adaper</w:t>
-      </w:r>
-      <w:r>
-        <w:rPr>
-          <w:rFonts w:ascii="Consolas" w:hAnsi="Consolas" w:cs="Consolas"/>
-          <w:color w:val="333333"/>
-          <w:sz w:val="20"/>
-          <w:szCs w:val="20"/>
-        </w:rPr>
-        <w:t>（</w:t>
-      </w:r>
-      <w:r>
-        <w:rPr>
-          <w:rStyle w:val="pln"/>
-          <w:rFonts w:ascii="Consolas" w:hAnsi="Consolas" w:cs="Consolas"/>
-          <w:color w:val="000000" w:themeColor="text1"/>
-          <w:szCs w:val="21"/>
-          <w:bdr w:val="none" w:sz="0" w:space="0" w:color="auto" w:frame="1"/>
-        </w:rPr>
-        <w:t>RecyclerView.setAdapter()</w:t>
-      </w:r>
-      <w:r>
-        <w:rPr>
-          <w:rFonts w:ascii="Consolas" w:hAnsi="Consolas" w:cs="Consolas"/>
-          <w:color w:val="333333"/>
-          <w:sz w:val="20"/>
-          <w:szCs w:val="20"/>
+          <w:rFonts w:ascii="微软雅黑" w:eastAsia="微软雅黑" w:hAnsi="微软雅黑" w:cs="Consolas"/>
+          <w:color w:val="333333"/>
+          <w:sz w:val="18"/>
+          <w:szCs w:val="18"/>
         </w:rPr>
         <w:t>）</w:t>
       </w:r>
@@ -224,86 +290,214 @@
         </w:numPr>
         <w:ind w:firstLineChars="0"/>
         <w:rPr>
-          <w:rFonts w:ascii="Consolas" w:hAnsi="Consolas" w:cs="Consolas"/>
-          <w:color w:val="333333"/>
-          <w:sz w:val="20"/>
-          <w:szCs w:val="20"/>
-        </w:rPr>
-      </w:pPr>
-      <w:r>
-        <w:rPr>
-          <w:rFonts w:ascii="Consolas" w:hAnsi="Consolas" w:cs="Consolas"/>
-          <w:color w:val="333333"/>
-          <w:sz w:val="20"/>
-          <w:szCs w:val="20"/>
-        </w:rPr>
-        <w:t>获取第一个可见的</w:t>
-      </w:r>
-      <w:r>
-        <w:rPr>
-          <w:rFonts w:ascii="Consolas" w:hAnsi="Consolas" w:cs="Consolas"/>
-          <w:color w:val="333333"/>
-          <w:sz w:val="20"/>
-          <w:szCs w:val="20"/>
-        </w:rPr>
-        <w:t>Item</w:t>
-      </w:r>
-      <w:r>
-        <w:rPr>
-          <w:rFonts w:ascii="Consolas" w:hAnsi="Consolas" w:cs="Consolas"/>
-          <w:color w:val="333333"/>
-          <w:sz w:val="20"/>
-          <w:szCs w:val="20"/>
+          <w:rFonts w:ascii="微软雅黑" w:eastAsia="微软雅黑" w:hAnsi="微软雅黑" w:cs="Consolas"/>
+          <w:color w:val="333333"/>
+          <w:sz w:val="18"/>
+          <w:szCs w:val="18"/>
+        </w:rPr>
+      </w:pPr>
+      <w:r>
+        <w:rPr>
+          <w:rFonts w:ascii="微软雅黑" w:eastAsia="微软雅黑" w:hAnsi="微软雅黑" w:cs="Consolas"/>
+          <w:color w:val="333333"/>
+          <w:sz w:val="18"/>
+          <w:szCs w:val="18"/>
+        </w:rPr>
+        <w:t>获取第一个可见的Item</w:t>
+      </w:r>
+      <w:r>
+        <w:rPr>
+          <w:rFonts w:ascii="微软雅黑" w:eastAsia="微软雅黑" w:hAnsi="微软雅黑" w:cs="Consolas"/>
+          <w:color w:val="333333"/>
+          <w:sz w:val="18"/>
+          <w:szCs w:val="18"/>
         </w:rPr>
         <w:t>的位置</w:t>
       </w:r>
       <w:r>
         <w:rPr>
-          <w:rFonts w:ascii="Consolas" w:hAnsi="Consolas" w:cs="Consolas"/>
-          <w:color w:val="333333"/>
-          <w:sz w:val="20"/>
-          <w:szCs w:val="20"/>
+          <w:rFonts w:ascii="微软雅黑" w:eastAsia="微软雅黑" w:hAnsi="微软雅黑" w:cs="Consolas"/>
+          <w:color w:val="333333"/>
+          <w:sz w:val="18"/>
+          <w:szCs w:val="18"/>
         </w:rPr>
         <w:br/>
-        <w:t>LinearLayoutManager l</w:t>
-      </w:r>
-      <w:r>
-        <w:rPr>
-          <w:rFonts w:ascii="Consolas" w:hAnsi="Consolas" w:cs="Consolas"/>
-          <w:color w:val="333333"/>
-          <w:sz w:val="20"/>
-          <w:szCs w:val="20"/>
+      </w:r>
+      <w:proofErr w:type="spellStart"/>
+      <w:r>
+        <w:rPr>
+          <w:rFonts w:ascii="微软雅黑" w:eastAsia="微软雅黑" w:hAnsi="微软雅黑" w:cs="Consolas"/>
+          <w:color w:val="333333"/>
+          <w:sz w:val="18"/>
+          <w:szCs w:val="18"/>
+        </w:rPr>
+        <w:t>LinearLayoutManager</w:t>
+      </w:r>
+      <w:proofErr w:type="spellEnd"/>
+      <w:r>
+        <w:rPr>
+          <w:rFonts w:ascii="微软雅黑" w:eastAsia="微软雅黑" w:hAnsi="微软雅黑" w:cs="Consolas"/>
+          <w:color w:val="333333"/>
+          <w:sz w:val="18"/>
+          <w:szCs w:val="18"/>
+        </w:rPr>
+        <w:t xml:space="preserve"> </w:t>
+      </w:r>
+      <w:proofErr w:type="spellStart"/>
+      <w:r>
+        <w:rPr>
+          <w:rFonts w:ascii="微软雅黑" w:eastAsia="微软雅黑" w:hAnsi="微软雅黑" w:cs="Consolas"/>
+          <w:color w:val="333333"/>
+          <w:sz w:val="18"/>
+          <w:szCs w:val="18"/>
+        </w:rPr>
+        <w:t>l</w:t>
+      </w:r>
+      <w:r>
+        <w:rPr>
+          <w:rFonts w:ascii="微软雅黑" w:eastAsia="微软雅黑" w:hAnsi="微软雅黑" w:cs="Consolas"/>
+          <w:color w:val="333333"/>
+          <w:sz w:val="18"/>
+          <w:szCs w:val="18"/>
         </w:rPr>
         <w:t>inearL</w:t>
       </w:r>
       <w:r>
         <w:rPr>
-          <w:rFonts w:ascii="Consolas" w:hAnsi="Consolas" w:cs="Consolas"/>
-          <w:color w:val="333333"/>
-          <w:sz w:val="20"/>
-          <w:szCs w:val="20"/>
-        </w:rPr>
-        <w:t>ayoutManager = new LinearLayoutManager(mContext);</w:t>
-      </w:r>
-      <w:r>
-        <w:rPr>
-          <w:rFonts w:ascii="Consolas" w:hAnsi="Consolas" w:cs="Consolas"/>
-          <w:color w:val="333333"/>
-          <w:sz w:val="20"/>
-          <w:szCs w:val="20"/>
+          <w:rFonts w:ascii="微软雅黑" w:eastAsia="微软雅黑" w:hAnsi="微软雅黑" w:cs="Consolas"/>
+          <w:color w:val="333333"/>
+          <w:sz w:val="18"/>
+          <w:szCs w:val="18"/>
+        </w:rPr>
+        <w:t>ayoutManager</w:t>
+      </w:r>
+      <w:proofErr w:type="spellEnd"/>
+      <w:r>
+        <w:rPr>
+          <w:rFonts w:ascii="微软雅黑" w:eastAsia="微软雅黑" w:hAnsi="微软雅黑" w:cs="Consolas"/>
+          <w:color w:val="333333"/>
+          <w:sz w:val="18"/>
+          <w:szCs w:val="18"/>
+        </w:rPr>
+        <w:t xml:space="preserve"> = new </w:t>
+      </w:r>
+      <w:proofErr w:type="spellStart"/>
+      <w:r>
+        <w:rPr>
+          <w:rFonts w:ascii="微软雅黑" w:eastAsia="微软雅黑" w:hAnsi="微软雅黑" w:cs="Consolas"/>
+          <w:color w:val="333333"/>
+          <w:sz w:val="18"/>
+          <w:szCs w:val="18"/>
+        </w:rPr>
+        <w:t>LinearLayoutManager</w:t>
+      </w:r>
+      <w:proofErr w:type="spellEnd"/>
+      <w:r>
+        <w:rPr>
+          <w:rFonts w:ascii="微软雅黑" w:eastAsia="微软雅黑" w:hAnsi="微软雅黑" w:cs="Consolas"/>
+          <w:color w:val="333333"/>
+          <w:sz w:val="18"/>
+          <w:szCs w:val="18"/>
+        </w:rPr>
+        <w:t>(</w:t>
+      </w:r>
+      <w:proofErr w:type="spellStart"/>
+      <w:r>
+        <w:rPr>
+          <w:rFonts w:ascii="微软雅黑" w:eastAsia="微软雅黑" w:hAnsi="微软雅黑" w:cs="Consolas"/>
+          <w:color w:val="333333"/>
+          <w:sz w:val="18"/>
+          <w:szCs w:val="18"/>
+        </w:rPr>
+        <w:t>mContext</w:t>
+      </w:r>
+      <w:proofErr w:type="spellEnd"/>
+      <w:r>
+        <w:rPr>
+          <w:rFonts w:ascii="微软雅黑" w:eastAsia="微软雅黑" w:hAnsi="微软雅黑" w:cs="Consolas"/>
+          <w:color w:val="333333"/>
+          <w:sz w:val="18"/>
+          <w:szCs w:val="18"/>
+        </w:rPr>
+        <w:t>);</w:t>
+      </w:r>
+      <w:r>
+        <w:rPr>
+          <w:rFonts w:ascii="微软雅黑" w:eastAsia="微软雅黑" w:hAnsi="微软雅黑" w:cs="Consolas"/>
+          <w:color w:val="333333"/>
+          <w:sz w:val="18"/>
+          <w:szCs w:val="18"/>
         </w:rPr>
         <w:br/>
-        <w:t>recyclerView.setLayoutManager(layoutManager);</w:t>
-      </w:r>
-      <w:r>
-        <w:rPr>
-          <w:rFonts w:ascii="Consolas" w:hAnsi="Consolas" w:cs="Consolas"/>
-          <w:color w:val="333333"/>
-          <w:sz w:val="20"/>
-          <w:szCs w:val="20"/>
+      </w:r>
+      <w:proofErr w:type="spellStart"/>
+      <w:r>
+        <w:rPr>
+          <w:rFonts w:ascii="微软雅黑" w:eastAsia="微软雅黑" w:hAnsi="微软雅黑" w:cs="Consolas"/>
+          <w:color w:val="333333"/>
+          <w:sz w:val="18"/>
+          <w:szCs w:val="18"/>
+        </w:rPr>
+        <w:t>recyclerView.setLayoutManager</w:t>
+      </w:r>
+      <w:proofErr w:type="spellEnd"/>
+      <w:r>
+        <w:rPr>
+          <w:rFonts w:ascii="微软雅黑" w:eastAsia="微软雅黑" w:hAnsi="微软雅黑" w:cs="Consolas"/>
+          <w:color w:val="333333"/>
+          <w:sz w:val="18"/>
+          <w:szCs w:val="18"/>
+        </w:rPr>
+        <w:t>(</w:t>
+      </w:r>
+      <w:proofErr w:type="spellStart"/>
+      <w:r>
+        <w:rPr>
+          <w:rFonts w:ascii="微软雅黑" w:eastAsia="微软雅黑" w:hAnsi="微软雅黑" w:cs="Consolas"/>
+          <w:color w:val="333333"/>
+          <w:sz w:val="18"/>
+          <w:szCs w:val="18"/>
+        </w:rPr>
+        <w:t>layoutManager</w:t>
+      </w:r>
+      <w:proofErr w:type="spellEnd"/>
+      <w:r>
+        <w:rPr>
+          <w:rFonts w:ascii="微软雅黑" w:eastAsia="微软雅黑" w:hAnsi="微软雅黑" w:cs="Consolas"/>
+          <w:color w:val="333333"/>
+          <w:sz w:val="18"/>
+          <w:szCs w:val="18"/>
+        </w:rPr>
+        <w:t>);</w:t>
+      </w:r>
+      <w:r>
+        <w:rPr>
+          <w:rFonts w:ascii="微软雅黑" w:eastAsia="微软雅黑" w:hAnsi="微软雅黑" w:cs="Consolas"/>
+          <w:color w:val="333333"/>
+          <w:sz w:val="18"/>
+          <w:szCs w:val="18"/>
         </w:rPr>
         <w:br/>
-        <w:t>layoutManager.findFirstVisibleItemPosition()</w:t>
+      </w:r>
+      <w:proofErr w:type="spellStart"/>
+      <w:r>
+        <w:rPr>
+          <w:rFonts w:ascii="微软雅黑" w:eastAsia="微软雅黑" w:hAnsi="微软雅黑" w:cs="Consolas"/>
+          <w:color w:val="333333"/>
+          <w:sz w:val="18"/>
+          <w:szCs w:val="18"/>
+        </w:rPr>
+        <w:t>layoutManager.findFirstVisibleItemPosition</w:t>
+      </w:r>
+      <w:proofErr w:type="spellEnd"/>
+      <w:r>
+        <w:rPr>
+          <w:rFonts w:ascii="微软雅黑" w:eastAsia="微软雅黑" w:hAnsi="微软雅黑" w:cs="Consolas"/>
+          <w:color w:val="333333"/>
+          <w:sz w:val="18"/>
+          <w:szCs w:val="18"/>
+        </w:rPr>
+        <w:t>()</w:t>
       </w:r>
     </w:p>
     <w:p>
@@ -315,65 +509,90 @@
         </w:numPr>
         <w:ind w:firstLineChars="0"/>
         <w:rPr>
-          <w:rFonts w:ascii="Consolas" w:hAnsi="Consolas" w:cs="Consolas"/>
-          <w:color w:val="333333"/>
-          <w:sz w:val="20"/>
-          <w:szCs w:val="20"/>
-        </w:rPr>
-      </w:pPr>
-      <w:r>
-        <w:rPr>
-          <w:rFonts w:ascii="Consolas" w:hAnsi="Consolas" w:cs="Consolas"/>
-          <w:color w:val="333333"/>
-          <w:sz w:val="20"/>
-          <w:szCs w:val="20"/>
-        </w:rPr>
-        <w:t>获取第</w:t>
-      </w:r>
-      <w:r>
-        <w:rPr>
-          <w:rFonts w:ascii="Consolas" w:hAnsi="Consolas" w:cs="Consolas"/>
-          <w:color w:val="333333"/>
-          <w:sz w:val="20"/>
-          <w:szCs w:val="20"/>
-        </w:rPr>
-        <w:t>position</w:t>
-      </w:r>
-      <w:r>
-        <w:rPr>
-          <w:rFonts w:ascii="Consolas" w:hAnsi="Consolas" w:cs="Consolas"/>
-          <w:color w:val="333333"/>
-          <w:sz w:val="20"/>
-          <w:szCs w:val="20"/>
-        </w:rPr>
-        <w:t>位置的</w:t>
-      </w:r>
-      <w:r>
-        <w:rPr>
-          <w:rFonts w:ascii="Consolas" w:hAnsi="Consolas" w:cs="Consolas"/>
-          <w:color w:val="333333"/>
-          <w:sz w:val="20"/>
-          <w:szCs w:val="20"/>
-        </w:rPr>
-        <w:t>Item</w:t>
-      </w:r>
-      <w:r>
-        <w:rPr>
-          <w:rFonts w:ascii="Consolas" w:hAnsi="Consolas" w:cs="Consolas"/>
-          <w:color w:val="333333"/>
-          <w:sz w:val="20"/>
-          <w:szCs w:val="20"/>
+          <w:rFonts w:ascii="微软雅黑" w:eastAsia="微软雅黑" w:hAnsi="微软雅黑" w:cs="Consolas"/>
+          <w:color w:val="333333"/>
+          <w:sz w:val="18"/>
+          <w:szCs w:val="18"/>
+        </w:rPr>
+      </w:pPr>
+      <w:r>
+        <w:rPr>
+          <w:rFonts w:ascii="微软雅黑" w:eastAsia="微软雅黑" w:hAnsi="微软雅黑" w:cs="Consolas"/>
+          <w:color w:val="333333"/>
+          <w:sz w:val="18"/>
+          <w:szCs w:val="18"/>
+        </w:rPr>
+        <w:t>获取第position位置的Item</w:t>
+      </w:r>
+      <w:r>
+        <w:rPr>
+          <w:rFonts w:ascii="微软雅黑" w:eastAsia="微软雅黑" w:hAnsi="微软雅黑" w:cs="Consolas"/>
+          <w:color w:val="333333"/>
+          <w:sz w:val="18"/>
+          <w:szCs w:val="18"/>
         </w:rPr>
         <w:br/>
-      </w:r>
-      <w:r>
-        <w:rPr>
-          <w:rFonts w:ascii="Consolas" w:hAnsi="Consolas" w:cs="Consolas"/>
-          <w:color w:val="333333"/>
-          <w:sz w:val="19"/>
-          <w:szCs w:val="19"/>
-        </w:rPr>
-        <w:t>View view = layoutManager.getChildAt(position - layoutManager.findFirstVisibleItemPosition());</w:t>
+        <w:t xml:space="preserve">View </w:t>
+      </w:r>
+      <w:proofErr w:type="spellStart"/>
+      <w:r>
+        <w:rPr>
+          <w:rFonts w:ascii="微软雅黑" w:eastAsia="微软雅黑" w:hAnsi="微软雅黑" w:cs="Consolas"/>
+          <w:color w:val="333333"/>
+          <w:sz w:val="18"/>
+          <w:szCs w:val="18"/>
+        </w:rPr>
+        <w:t>view</w:t>
+      </w:r>
+      <w:proofErr w:type="spellEnd"/>
+      <w:r>
+        <w:rPr>
+          <w:rFonts w:ascii="微软雅黑" w:eastAsia="微软雅黑" w:hAnsi="微软雅黑" w:cs="Consolas"/>
+          <w:color w:val="333333"/>
+          <w:sz w:val="18"/>
+          <w:szCs w:val="18"/>
+        </w:rPr>
+        <w:t xml:space="preserve"> = </w:t>
+      </w:r>
+      <w:proofErr w:type="spellStart"/>
+      <w:r>
+        <w:rPr>
+          <w:rFonts w:ascii="微软雅黑" w:eastAsia="微软雅黑" w:hAnsi="微软雅黑" w:cs="Consolas"/>
+          <w:color w:val="333333"/>
+          <w:sz w:val="18"/>
+          <w:szCs w:val="18"/>
+        </w:rPr>
+        <w:t>layoutManager.getChildAt</w:t>
+      </w:r>
+      <w:proofErr w:type="spellEnd"/>
+      <w:r>
+        <w:rPr>
+          <w:rFonts w:ascii="微软雅黑" w:eastAsia="微软雅黑" w:hAnsi="微软雅黑" w:cs="Consolas"/>
+          <w:color w:val="333333"/>
+          <w:sz w:val="18"/>
+          <w:szCs w:val="18"/>
+        </w:rPr>
+        <w:t xml:space="preserve">(position - </w:t>
+      </w:r>
+      <w:proofErr w:type="spellStart"/>
+      <w:r>
+        <w:rPr>
+          <w:rFonts w:ascii="微软雅黑" w:eastAsia="微软雅黑" w:hAnsi="微软雅黑" w:cs="Consolas"/>
+          <w:color w:val="333333"/>
+          <w:sz w:val="18"/>
+          <w:szCs w:val="18"/>
+        </w:rPr>
+        <w:t>layoutManager.findFirstVisibleItemPosition</w:t>
+      </w:r>
+      <w:proofErr w:type="spellEnd"/>
+      <w:r>
+        <w:rPr>
+          <w:rFonts w:ascii="微软雅黑" w:eastAsia="微软雅黑" w:hAnsi="微软雅黑" w:cs="Consolas"/>
+          <w:color w:val="333333"/>
+          <w:sz w:val="18"/>
+          <w:szCs w:val="18"/>
+        </w:rPr>
+        <w:t>());</w:t>
       </w:r>
     </w:p>
     <w:p>
@@ -385,47 +604,31 @@
         </w:numPr>
         <w:ind w:firstLineChars="0"/>
         <w:rPr>
-          <w:rFonts w:ascii="Consolas" w:hAnsi="Consolas" w:cs="Consolas"/>
-          <w:color w:val="333333"/>
-          <w:sz w:val="20"/>
-          <w:szCs w:val="20"/>
-        </w:rPr>
-      </w:pPr>
-      <w:r>
-        <w:rPr>
-          <w:rFonts w:ascii="Consolas" w:hAnsi="Consolas" w:cs="Consolas"/>
-          <w:color w:val="333333"/>
-          <w:sz w:val="20"/>
-          <w:szCs w:val="20"/>
+          <w:rFonts w:ascii="微软雅黑" w:eastAsia="微软雅黑" w:hAnsi="微软雅黑" w:cs="Consolas"/>
+          <w:color w:val="333333"/>
+          <w:sz w:val="18"/>
+          <w:szCs w:val="18"/>
+        </w:rPr>
+      </w:pPr>
+      <w:proofErr w:type="spellStart"/>
+      <w:r>
+        <w:rPr>
+          <w:rFonts w:ascii="微软雅黑" w:eastAsia="微软雅黑" w:hAnsi="微软雅黑" w:cs="Consolas"/>
+          <w:color w:val="333333"/>
+          <w:sz w:val="18"/>
+          <w:szCs w:val="18"/>
         </w:rPr>
         <w:t>RecyclerView</w:t>
       </w:r>
-      <w:r>
-        <w:rPr>
-          <w:rFonts w:ascii="Consolas" w:hAnsi="Consolas" w:cs="Consolas"/>
-          <w:color w:val="333333"/>
-          <w:sz w:val="20"/>
-          <w:szCs w:val="20"/>
-        </w:rPr>
-        <w:t>的</w:t>
-      </w:r>
-      <w:r>
-        <w:rPr>
-          <w:rFonts w:ascii="Consolas" w:hAnsi="Consolas" w:cs="Consolas"/>
-          <w:color w:val="333333"/>
-          <w:sz w:val="20"/>
-          <w:szCs w:val="20"/>
-        </w:rPr>
-        <w:t>item</w:t>
-      </w:r>
-      <w:r>
-        <w:rPr>
-          <w:rFonts w:ascii="Consolas" w:hAnsi="Consolas" w:cs="Consolas"/>
-          <w:color w:val="333333"/>
-          <w:sz w:val="20"/>
-          <w:szCs w:val="20"/>
-        </w:rPr>
-        <w:t>焦点争夺问题解决方法：</w:t>
+      <w:proofErr w:type="spellEnd"/>
+      <w:r>
+        <w:rPr>
+          <w:rFonts w:ascii="微软雅黑" w:eastAsia="微软雅黑" w:hAnsi="微软雅黑" w:cs="Consolas"/>
+          <w:color w:val="333333"/>
+          <w:sz w:val="18"/>
+          <w:szCs w:val="18"/>
+        </w:rPr>
+        <w:t>的item焦点争夺问题解决方法：</w:t>
       </w:r>
     </w:p>
     <w:p>
@@ -437,46 +640,40 @@
         </w:numPr>
         <w:ind w:firstLineChars="0"/>
         <w:rPr>
-          <w:rFonts w:ascii="Consolas" w:eastAsia="宋体" w:hAnsi="Consolas" w:cs="Consolas"/>
+          <w:rFonts w:ascii="微软雅黑" w:eastAsia="微软雅黑" w:hAnsi="微软雅黑" w:cs="Consolas"/>
           <w:color w:val="009900"/>
           <w:kern w:val="0"/>
-          <w:szCs w:val="21"/>
+          <w:sz w:val="18"/>
+          <w:szCs w:val="18"/>
           <w:shd w:val="clear" w:color="auto" w:fill="F6F8FA"/>
         </w:rPr>
       </w:pPr>
-      <w:r>
-        <w:rPr>
-          <w:rFonts w:ascii="Consolas" w:hAnsi="Consolas" w:cs="Consolas"/>
-          <w:color w:val="333333"/>
-          <w:sz w:val="20"/>
-          <w:szCs w:val="20"/>
+      <w:proofErr w:type="spellStart"/>
+      <w:r>
+        <w:rPr>
+          <w:rFonts w:ascii="微软雅黑" w:eastAsia="微软雅黑" w:hAnsi="微软雅黑" w:cs="Consolas"/>
+          <w:color w:val="333333"/>
+          <w:sz w:val="18"/>
+          <w:szCs w:val="18"/>
         </w:rPr>
         <w:t>RecyclerView</w:t>
       </w:r>
-      <w:r>
-        <w:rPr>
-          <w:rFonts w:ascii="Consolas" w:hAnsi="Consolas" w:cs="Consolas"/>
-          <w:color w:val="333333"/>
-          <w:sz w:val="20"/>
-          <w:szCs w:val="20"/>
-        </w:rPr>
-        <w:t>的父</w:t>
-      </w:r>
-      <w:r>
-        <w:rPr>
-          <w:rFonts w:ascii="Consolas" w:hAnsi="Consolas" w:cs="Consolas"/>
-          <w:color w:val="333333"/>
-          <w:sz w:val="20"/>
-          <w:szCs w:val="20"/>
-        </w:rPr>
-        <w:t>view</w:t>
-      </w:r>
-      <w:r>
-        <w:rPr>
-          <w:rFonts w:ascii="Consolas" w:hAnsi="Consolas" w:cs="Consolas" w:hint="eastAsia"/>
-          <w:color w:val="333333"/>
-          <w:sz w:val="20"/>
-          <w:szCs w:val="20"/>
+      <w:proofErr w:type="spellEnd"/>
+      <w:r>
+        <w:rPr>
+          <w:rFonts w:ascii="微软雅黑" w:eastAsia="微软雅黑" w:hAnsi="微软雅黑" w:cs="Consolas"/>
+          <w:color w:val="333333"/>
+          <w:sz w:val="18"/>
+          <w:szCs w:val="18"/>
+        </w:rPr>
+        <w:t>的父view</w:t>
+      </w:r>
+      <w:r>
+        <w:rPr>
+          <w:rFonts w:ascii="微软雅黑" w:eastAsia="微软雅黑" w:hAnsi="微软雅黑" w:cs="Consolas" w:hint="eastAsia"/>
+          <w:color w:val="333333"/>
+          <w:sz w:val="18"/>
+          <w:szCs w:val="18"/>
         </w:rPr>
         <w:t>的属性</w:t>
       </w:r>
@@ -484,19 +681,19 @@
       <w:bookmarkEnd w:id="0"/>
       <w:r>
         <w:rPr>
-          <w:rFonts w:ascii="Consolas" w:hAnsi="Consolas" w:cs="Consolas"/>
-          <w:color w:val="333333"/>
-          <w:sz w:val="20"/>
-          <w:szCs w:val="20"/>
+          <w:rFonts w:ascii="微软雅黑" w:eastAsia="微软雅黑" w:hAnsi="微软雅黑" w:cs="Consolas"/>
+          <w:color w:val="333333"/>
+          <w:sz w:val="18"/>
+          <w:szCs w:val="18"/>
         </w:rPr>
         <w:t>设置</w:t>
       </w:r>
       <w:r>
         <w:rPr>
-          <w:rFonts w:ascii="Consolas" w:hAnsi="Consolas" w:cs="Consolas" w:hint="eastAsia"/>
-          <w:color w:val="333333"/>
-          <w:sz w:val="20"/>
-          <w:szCs w:val="20"/>
+          <w:rFonts w:ascii="微软雅黑" w:eastAsia="微软雅黑" w:hAnsi="微软雅黑" w:cs="Consolas" w:hint="eastAsia"/>
+          <w:color w:val="333333"/>
+          <w:sz w:val="18"/>
+          <w:szCs w:val="18"/>
         </w:rPr>
         <w:t>为：</w:t>
       </w:r>
@@ -506,85 +703,136 @@
         <w:pStyle w:val="a3"/>
         <w:ind w:left="851" w:firstLineChars="0" w:firstLine="0"/>
         <w:rPr>
-          <w:rFonts w:ascii="Consolas" w:eastAsia="宋体" w:hAnsi="Consolas" w:cs="Consolas"/>
+          <w:rFonts w:ascii="微软雅黑" w:eastAsia="微软雅黑" w:hAnsi="微软雅黑" w:cs="Consolas"/>
           <w:color w:val="009900"/>
           <w:kern w:val="0"/>
-          <w:szCs w:val="21"/>
+          <w:sz w:val="18"/>
+          <w:szCs w:val="18"/>
           <w:shd w:val="clear" w:color="auto" w:fill="F6F8FA"/>
         </w:rPr>
       </w:pPr>
-      <w:r>
-        <w:rPr>
-          <w:rFonts w:ascii="Consolas" w:eastAsia="宋体" w:hAnsi="Consolas" w:cs="Consolas"/>
+      <w:proofErr w:type="spellStart"/>
+      <w:r>
+        <w:rPr>
+          <w:rFonts w:ascii="微软雅黑" w:eastAsia="微软雅黑" w:hAnsi="微软雅黑" w:cs="Consolas"/>
           <w:color w:val="009900"/>
           <w:kern w:val="0"/>
-          <w:szCs w:val="21"/>
+          <w:sz w:val="18"/>
+          <w:szCs w:val="18"/>
           <w:shd w:val="clear" w:color="auto" w:fill="F6F8FA"/>
         </w:rPr>
-        <w:t>android:focusable="true"</w:t>
-      </w:r>
-    </w:p>
-    <w:p>
-      <w:pPr>
-        <w:ind w:left="420" w:firstLine="420"/>
-        <w:rPr>
-          <w:rFonts w:ascii="Consolas" w:eastAsia="宋体" w:hAnsi="Consolas" w:cs="Consolas"/>
+        <w:t>android:focusable</w:t>
+      </w:r>
+      <w:proofErr w:type="spellEnd"/>
+      <w:r>
+        <w:rPr>
+          <w:rFonts w:ascii="微软雅黑" w:eastAsia="微软雅黑" w:hAnsi="微软雅黑" w:cs="Consolas"/>
           <w:color w:val="009900"/>
           <w:kern w:val="0"/>
-          <w:szCs w:val="21"/>
+          <w:sz w:val="18"/>
+          <w:szCs w:val="18"/>
           <w:shd w:val="clear" w:color="auto" w:fill="F6F8FA"/>
         </w:rPr>
-      </w:pPr>
-      <w:r>
-        <w:rPr>
-          <w:rFonts w:ascii="Consolas" w:eastAsia="宋体" w:hAnsi="Consolas" w:cs="Consolas"/>
+        <w:t>="true"</w:t>
+      </w:r>
+    </w:p>
+    <w:p>
+      <w:pPr>
+        <w:ind w:left="420" w:firstLine="420"/>
+        <w:rPr>
+          <w:rFonts w:ascii="微软雅黑" w:eastAsia="微软雅黑" w:hAnsi="微软雅黑" w:cs="Consolas"/>
           <w:color w:val="009900"/>
           <w:kern w:val="0"/>
-          <w:szCs w:val="21"/>
+          <w:sz w:val="18"/>
+          <w:szCs w:val="18"/>
           <w:shd w:val="clear" w:color="auto" w:fill="F6F8FA"/>
         </w:rPr>
-        <w:t>android:focusableInTouchMode="true"</w:t>
-      </w:r>
-    </w:p>
-    <w:p>
-      <w:pPr>
-        <w:ind w:firstLineChars="210" w:firstLine="420"/>
-        <w:rPr>
-          <w:rFonts w:ascii="Consolas" w:hAnsi="Consolas" w:cs="Consolas" w:hint="eastAsia"/>
-          <w:color w:val="333333"/>
-          <w:sz w:val="20"/>
-          <w:szCs w:val="20"/>
-        </w:rPr>
-      </w:pPr>
-      <w:r>
-        <w:rPr>
-          <w:rFonts w:ascii="Consolas" w:hAnsi="Consolas" w:cs="Consolas"/>
-          <w:color w:val="333333"/>
-          <w:sz w:val="20"/>
-          <w:szCs w:val="20"/>
-        </w:rPr>
-        <w:t xml:space="preserve">    </w:t>
-      </w:r>
-      <w:r>
-        <w:rPr>
-          <w:rFonts w:ascii="Consolas" w:hAnsi="Consolas" w:cs="Consolas"/>
-          <w:color w:val="333333"/>
-          <w:sz w:val="20"/>
-          <w:szCs w:val="20"/>
-        </w:rPr>
-        <w:t>参考：</w:t>
-      </w:r>
-      <w:hyperlink r:id="rId8" w:history="1">
-        <w:r>
-          <w:rPr>
-            <w:rStyle w:val="a6"/>
-            <w:rFonts w:ascii="Consolas" w:hAnsi="Consolas" w:cs="Consolas"/>
-            <w:sz w:val="20"/>
-            <w:szCs w:val="20"/>
-          </w:rPr>
-          <w:t>https://blog.csdn.net/android_yyf/article/details/79924669</w:t>
-        </w:r>
-      </w:hyperlink>
+      </w:pPr>
+      <w:proofErr w:type="spellStart"/>
+      <w:r>
+        <w:rPr>
+          <w:rFonts w:ascii="微软雅黑" w:eastAsia="微软雅黑" w:hAnsi="微软雅黑" w:cs="Consolas"/>
+          <w:color w:val="009900"/>
+          <w:kern w:val="0"/>
+          <w:sz w:val="18"/>
+          <w:szCs w:val="18"/>
+          <w:shd w:val="clear" w:color="auto" w:fill="F6F8FA"/>
+        </w:rPr>
+        <w:t>android:focusableInTouchMode</w:t>
+      </w:r>
+      <w:proofErr w:type="spellEnd"/>
+      <w:r>
+        <w:rPr>
+          <w:rFonts w:ascii="微软雅黑" w:eastAsia="微软雅黑" w:hAnsi="微软雅黑" w:cs="Consolas"/>
+          <w:color w:val="009900"/>
+          <w:kern w:val="0"/>
+          <w:sz w:val="18"/>
+          <w:szCs w:val="18"/>
+          <w:shd w:val="clear" w:color="auto" w:fill="F6F8FA"/>
+        </w:rPr>
+        <w:t>="true"</w:t>
+      </w:r>
+    </w:p>
+    <w:p>
+      <w:pPr>
+        <w:ind w:firstLineChars="210" w:firstLine="378"/>
+        <w:rPr>
+          <w:rFonts w:ascii="微软雅黑" w:eastAsia="微软雅黑" w:hAnsi="微软雅黑" w:cs="Consolas"/>
+          <w:color w:val="333333"/>
+          <w:sz w:val="18"/>
+          <w:szCs w:val="18"/>
+        </w:rPr>
+      </w:pPr>
+      <w:r>
+        <w:rPr>
+          <w:rFonts w:ascii="微软雅黑" w:eastAsia="微软雅黑" w:hAnsi="微软雅黑" w:cs="Consolas"/>
+          <w:color w:val="333333"/>
+          <w:sz w:val="18"/>
+          <w:szCs w:val="18"/>
+        </w:rPr>
+        <w:t xml:space="preserve">    参考：</w:t>
+      </w:r>
+      <w:r>
+        <w:rPr>
+          <w:rFonts w:ascii="微软雅黑" w:eastAsia="微软雅黑" w:hAnsi="微软雅黑"/>
+          <w:sz w:val="18"/>
+          <w:szCs w:val="18"/>
+        </w:rPr>
+        <w:fldChar w:fldCharType="begin"/>
+      </w:r>
+      <w:r>
+        <w:rPr>
+          <w:rFonts w:ascii="微软雅黑" w:eastAsia="微软雅黑" w:hAnsi="微软雅黑"/>
+          <w:sz w:val="18"/>
+          <w:szCs w:val="18"/>
+        </w:rPr>
+        <w:instrText>HYPERLINK "https://blog.csdn.net/android_yyf/article/details/79924669"</w:instrText>
+      </w:r>
+      <w:r>
+        <w:rPr>
+          <w:rFonts w:ascii="微软雅黑" w:eastAsia="微软雅黑" w:hAnsi="微软雅黑"/>
+          <w:sz w:val="18"/>
+          <w:szCs w:val="18"/>
+        </w:rPr>
+        <w:fldChar w:fldCharType="separate"/>
+      </w:r>
+      <w:r>
+        <w:rPr>
+          <w:rStyle w:val="a6"/>
+          <w:rFonts w:ascii="微软雅黑" w:eastAsia="微软雅黑" w:hAnsi="微软雅黑" w:cs="Consolas"/>
+          <w:sz w:val="18"/>
+          <w:szCs w:val="18"/>
+        </w:rPr>
+        <w:t>https://blog.csdn.net/android_yyf/article/details/79924669</w:t>
+      </w:r>
+      <w:r>
+        <w:rPr>
+          <w:rFonts w:ascii="微软雅黑" w:eastAsia="微软雅黑" w:hAnsi="微软雅黑"/>
+          <w:sz w:val="18"/>
+          <w:szCs w:val="18"/>
+        </w:rPr>
+        <w:fldChar w:fldCharType="end"/>
+      </w:r>
     </w:p>
     <w:p>
       <w:pPr>
@@ -595,64 +843,69 @@
         </w:numPr>
         <w:ind w:firstLineChars="0"/>
         <w:rPr>
-          <w:rFonts w:ascii="Consolas" w:eastAsia="宋体" w:hAnsi="Consolas" w:cs="Consolas"/>
+          <w:rFonts w:ascii="微软雅黑" w:eastAsia="微软雅黑" w:hAnsi="微软雅黑" w:cs="Consolas"/>
           <w:color w:val="009900"/>
           <w:kern w:val="0"/>
-          <w:szCs w:val="21"/>
+          <w:sz w:val="18"/>
+          <w:szCs w:val="18"/>
           <w:shd w:val="clear" w:color="auto" w:fill="F6F8FA"/>
         </w:rPr>
       </w:pPr>
-      <w:r>
-        <w:rPr>
-          <w:rFonts w:ascii="Consolas" w:hAnsi="Consolas" w:cs="Consolas"/>
-          <w:color w:val="333333"/>
-          <w:sz w:val="20"/>
-          <w:szCs w:val="20"/>
+      <w:proofErr w:type="spellStart"/>
+      <w:r>
+        <w:rPr>
+          <w:rFonts w:ascii="微软雅黑" w:eastAsia="微软雅黑" w:hAnsi="微软雅黑" w:cs="Consolas"/>
+          <w:color w:val="333333"/>
+          <w:sz w:val="18"/>
+          <w:szCs w:val="18"/>
         </w:rPr>
         <w:t>RecyclerView</w:t>
       </w:r>
-      <w:r>
-        <w:rPr>
-          <w:rFonts w:ascii="Consolas" w:hAnsi="Consolas" w:cs="Consolas"/>
-          <w:color w:val="333333"/>
-          <w:sz w:val="20"/>
-          <w:szCs w:val="20"/>
+      <w:proofErr w:type="spellEnd"/>
+      <w:r>
+        <w:rPr>
+          <w:rFonts w:ascii="微软雅黑" w:eastAsia="微软雅黑" w:hAnsi="微软雅黑" w:cs="Consolas"/>
+          <w:color w:val="333333"/>
+          <w:sz w:val="18"/>
+          <w:szCs w:val="18"/>
         </w:rPr>
         <w:t>设置</w:t>
       </w:r>
-      <w:r>
-        <w:rPr>
-          <w:rFonts w:ascii="Consolas" w:hAnsi="Consolas" w:cs="Consolas" w:hint="eastAsia"/>
-          <w:color w:val="333333"/>
-          <w:sz w:val="20"/>
-          <w:szCs w:val="20"/>
+      <w:proofErr w:type="spellStart"/>
+      <w:r>
+        <w:rPr>
+          <w:rFonts w:ascii="微软雅黑" w:eastAsia="微软雅黑" w:hAnsi="微软雅黑" w:cs="Consolas" w:hint="eastAsia"/>
+          <w:color w:val="333333"/>
+          <w:sz w:val="18"/>
+          <w:szCs w:val="18"/>
         </w:rPr>
         <w:t>ViewGroup</w:t>
       </w:r>
-      <w:r>
-        <w:rPr>
-          <w:rFonts w:ascii="Consolas" w:hAnsi="Consolas" w:cs="Consolas" w:hint="eastAsia"/>
-          <w:color w:val="333333"/>
-          <w:sz w:val="20"/>
-          <w:szCs w:val="20"/>
+      <w:proofErr w:type="spellEnd"/>
+      <w:r>
+        <w:rPr>
+          <w:rFonts w:ascii="微软雅黑" w:eastAsia="微软雅黑" w:hAnsi="微软雅黑" w:cs="Consolas" w:hint="eastAsia"/>
+          <w:color w:val="333333"/>
+          <w:sz w:val="18"/>
+          <w:szCs w:val="18"/>
         </w:rPr>
         <w:t>的属性</w:t>
       </w:r>
       <w:r>
         <w:rPr>
-          <w:rFonts w:ascii="Consolas" w:hAnsi="Consolas" w:cs="Consolas"/>
-          <w:color w:val="333333"/>
-          <w:sz w:val="20"/>
-          <w:szCs w:val="20"/>
+          <w:rFonts w:ascii="微软雅黑" w:eastAsia="微软雅黑" w:hAnsi="微软雅黑" w:cs="Consolas"/>
+          <w:color w:val="333333"/>
+          <w:sz w:val="18"/>
+          <w:szCs w:val="18"/>
         </w:rPr>
         <w:t>为</w:t>
       </w:r>
       <w:r>
         <w:rPr>
-          <w:rFonts w:ascii="Consolas" w:hAnsi="Consolas" w:cs="Consolas" w:hint="eastAsia"/>
-          <w:color w:val="333333"/>
-          <w:sz w:val="20"/>
-          <w:szCs w:val="20"/>
+          <w:rFonts w:ascii="微软雅黑" w:eastAsia="微软雅黑" w:hAnsi="微软雅黑" w:cs="Consolas" w:hint="eastAsia"/>
+          <w:color w:val="333333"/>
+          <w:sz w:val="18"/>
+          <w:szCs w:val="18"/>
         </w:rPr>
         <w:t>：</w:t>
       </w:r>
@@ -662,22 +915,61 @@
         <w:pStyle w:val="a3"/>
         <w:ind w:left="851" w:firstLineChars="0" w:firstLine="0"/>
         <w:rPr>
-          <w:rFonts w:ascii="Consolas" w:eastAsia="宋体" w:hAnsi="Consolas" w:cs="Consolas"/>
+          <w:rFonts w:ascii="微软雅黑" w:eastAsia="微软雅黑" w:hAnsi="微软雅黑" w:cs="Consolas"/>
           <w:color w:val="009900"/>
           <w:kern w:val="0"/>
-          <w:szCs w:val="21"/>
+          <w:sz w:val="18"/>
+          <w:szCs w:val="18"/>
           <w:shd w:val="clear" w:color="auto" w:fill="F6F8FA"/>
         </w:rPr>
       </w:pPr>
-      <w:r>
-        <w:rPr>
-          <w:rFonts w:ascii="Consolas" w:eastAsia="宋体" w:hAnsi="Consolas" w:cs="Consolas"/>
+      <w:proofErr w:type="spellStart"/>
+      <w:r>
+        <w:rPr>
+          <w:rFonts w:ascii="微软雅黑" w:eastAsia="微软雅黑" w:hAnsi="微软雅黑" w:cs="Consolas"/>
           <w:color w:val="009900"/>
           <w:kern w:val="0"/>
-          <w:szCs w:val="21"/>
+          <w:sz w:val="18"/>
+          <w:szCs w:val="18"/>
           <w:shd w:val="clear" w:color="auto" w:fill="F6F8FA"/>
         </w:rPr>
-        <w:t>android:descendantFocusability="beforeDescendants"</w:t>
+        <w:t>android:descendantFocusability</w:t>
+      </w:r>
+      <w:proofErr w:type="spellEnd"/>
+      <w:r>
+        <w:rPr>
+          <w:rFonts w:ascii="微软雅黑" w:eastAsia="微软雅黑" w:hAnsi="微软雅黑" w:cs="Consolas"/>
+          <w:color w:val="009900"/>
+          <w:kern w:val="0"/>
+          <w:sz w:val="18"/>
+          <w:szCs w:val="18"/>
+          <w:shd w:val="clear" w:color="auto" w:fill="F6F8FA"/>
+        </w:rPr>
+        <w:t>="</w:t>
+      </w:r>
+      <w:proofErr w:type="spellStart"/>
+      <w:r>
+        <w:rPr>
+          <w:rFonts w:ascii="微软雅黑" w:eastAsia="微软雅黑" w:hAnsi="微软雅黑" w:cs="Consolas"/>
+          <w:color w:val="009900"/>
+          <w:kern w:val="0"/>
+          <w:sz w:val="18"/>
+          <w:szCs w:val="18"/>
+          <w:shd w:val="clear" w:color="auto" w:fill="F6F8FA"/>
+        </w:rPr>
+        <w:t>beforeDescendants</w:t>
+      </w:r>
+      <w:proofErr w:type="spellEnd"/>
+      <w:r>
+        <w:rPr>
+          <w:rFonts w:ascii="微软雅黑" w:eastAsia="微软雅黑" w:hAnsi="微软雅黑" w:cs="Consolas"/>
+          <w:color w:val="009900"/>
+          <w:kern w:val="0"/>
+          <w:sz w:val="18"/>
+          <w:szCs w:val="18"/>
+          <w:shd w:val="clear" w:color="auto" w:fill="F6F8FA"/>
+        </w:rPr>
+        <w:t>"</w:t>
       </w:r>
     </w:p>
     <w:p>
@@ -685,32 +977,62 @@
         <w:pStyle w:val="a3"/>
         <w:ind w:left="851" w:firstLineChars="0" w:firstLine="0"/>
         <w:rPr>
-          <w:rFonts w:ascii="Consolas" w:hAnsi="Consolas" w:cs="Consolas" w:hint="eastAsia"/>
-          <w:color w:val="333333"/>
-          <w:sz w:val="20"/>
-          <w:szCs w:val="20"/>
-        </w:rPr>
-      </w:pPr>
-      <w:r>
-        <w:rPr>
-          <w:rFonts w:ascii="Consolas" w:hAnsi="Consolas" w:cs="Consolas"/>
-          <w:color w:val="333333"/>
-          <w:sz w:val="20"/>
-          <w:szCs w:val="20"/>
+          <w:rFonts w:ascii="微软雅黑" w:eastAsia="微软雅黑" w:hAnsi="微软雅黑" w:cs="Consolas"/>
+          <w:color w:val="333333"/>
+          <w:sz w:val="18"/>
+          <w:szCs w:val="18"/>
+        </w:rPr>
+      </w:pPr>
+      <w:r>
+        <w:rPr>
+          <w:rFonts w:ascii="微软雅黑" w:eastAsia="微软雅黑" w:hAnsi="微软雅黑" w:cs="Consolas"/>
+          <w:color w:val="333333"/>
+          <w:sz w:val="18"/>
+          <w:szCs w:val="18"/>
         </w:rPr>
         <w:t>参考：</w:t>
       </w:r>
-      <w:hyperlink r:id="rId9" w:history="1">
-        <w:r>
-          <w:rPr>
-            <w:rStyle w:val="a6"/>
-            <w:rFonts w:ascii="Consolas" w:hAnsi="Consolas" w:cs="Consolas"/>
-            <w:sz w:val="20"/>
-            <w:szCs w:val="20"/>
-          </w:rPr>
-          <w:t>https://www.jianshu.com/p/4e73c3129872</w:t>
-        </w:r>
-      </w:hyperlink>
+      <w:r>
+        <w:rPr>
+          <w:rFonts w:ascii="微软雅黑" w:eastAsia="微软雅黑" w:hAnsi="微软雅黑"/>
+          <w:sz w:val="18"/>
+          <w:szCs w:val="18"/>
+        </w:rPr>
+        <w:fldChar w:fldCharType="begin"/>
+      </w:r>
+      <w:r>
+        <w:rPr>
+          <w:rFonts w:ascii="微软雅黑" w:eastAsia="微软雅黑" w:hAnsi="微软雅黑"/>
+          <w:sz w:val="18"/>
+          <w:szCs w:val="18"/>
+        </w:rPr>
+        <w:instrText>HYPERLINK "https://www.jianshu.com/p/4e73c3129872"</w:instrText>
+      </w:r>
+      <w:r>
+        <w:rPr>
+          <w:rFonts w:ascii="微软雅黑" w:eastAsia="微软雅黑" w:hAnsi="微软雅黑"/>
+          <w:sz w:val="18"/>
+          <w:szCs w:val="18"/>
+        </w:rPr>
+        <w:fldChar w:fldCharType="separate"/>
+      </w:r>
+      <w:r>
+        <w:rPr>
+          <w:rStyle w:val="a6"/>
+          <w:rFonts w:ascii="微软雅黑" w:eastAsia="微软雅黑" w:hAnsi="微软雅黑" w:cs="Consolas"/>
+          <w:sz w:val="18"/>
+          <w:szCs w:val="18"/>
+        </w:rPr>
+        <w:t>https://www.jianshu.com/p/4e73c3129872</w:t>
+      </w:r>
+      <w:r>
+        <w:rPr>
+          <w:rFonts w:ascii="微软雅黑" w:eastAsia="微软雅黑" w:hAnsi="微软雅黑"/>
+          <w:sz w:val="18"/>
+          <w:szCs w:val="18"/>
+        </w:rPr>
+        <w:fldChar w:fldCharType="end"/>
+      </w:r>
     </w:p>
     <w:p>
       <w:pPr>
@@ -721,10 +1043,78 @@
         </w:numPr>
         <w:ind w:firstLineChars="0"/>
         <w:rPr>
-          <w:rFonts w:ascii="Consolas" w:hAnsi="Consolas" w:cs="Consolas"/>
-          <w:color w:val="333333"/>
-          <w:sz w:val="20"/>
-          <w:szCs w:val="20"/>
+          <w:rFonts w:ascii="微软雅黑" w:eastAsia="微软雅黑" w:hAnsi="微软雅黑" w:cs="Consolas" w:hint="eastAsia"/>
+          <w:color w:val="333333"/>
+          <w:sz w:val="18"/>
+          <w:szCs w:val="18"/>
+        </w:rPr>
+      </w:pPr>
+      <w:proofErr w:type="spellStart"/>
+      <w:r>
+        <w:rPr>
+          <w:rFonts w:ascii="微软雅黑" w:eastAsia="微软雅黑" w:hAnsi="微软雅黑" w:cs="Consolas"/>
+          <w:color w:val="333333"/>
+          <w:sz w:val="18"/>
+          <w:szCs w:val="18"/>
+        </w:rPr>
+        <w:t>RecyclerView.OnScrollListener</w:t>
+      </w:r>
+      <w:proofErr w:type="spellEnd"/>
+    </w:p>
+    <w:p>
+      <w:pPr>
+        <w:pStyle w:val="a3"/>
+        <w:ind w:left="360" w:firstLineChars="0" w:firstLine="0"/>
+        <w:rPr>
+          <w:rFonts w:ascii="微软雅黑" w:eastAsia="微软雅黑" w:hAnsi="微软雅黑" w:cs="Consolas" w:hint="eastAsia"/>
+          <w:color w:val="333333"/>
+          <w:sz w:val="18"/>
+          <w:szCs w:val="18"/>
+        </w:rPr>
+      </w:pPr>
+      <w:r>
+        <w:rPr>
+          <w:rFonts w:ascii="微软雅黑" w:eastAsia="微软雅黑" w:hAnsi="微软雅黑" w:cs="Consolas" w:hint="eastAsia"/>
+          <w:color w:val="333333"/>
+          <w:sz w:val="18"/>
+          <w:szCs w:val="18"/>
+        </w:rPr>
+        <w:t>SCROLL_STATE_DRAGGING： 手指按住屏幕拖动</w:t>
+      </w:r>
+      <w:r>
+        <w:rPr>
+          <w:rFonts w:ascii="微软雅黑" w:eastAsia="微软雅黑" w:hAnsi="微软雅黑" w:cs="Consolas" w:hint="eastAsia"/>
+          <w:color w:val="333333"/>
+          <w:sz w:val="18"/>
+          <w:szCs w:val="18"/>
+        </w:rPr>
+        <w:br/>
+        <w:t>SCROLL_STATE_SETTLING： 手指快速在屏幕滑一下后的惯性滑动</w:t>
+      </w:r>
+      <w:r>
+        <w:rPr>
+          <w:rFonts w:ascii="微软雅黑" w:eastAsia="微软雅黑" w:hAnsi="微软雅黑" w:cs="Consolas" w:hint="eastAsia"/>
+          <w:color w:val="333333"/>
+          <w:sz w:val="18"/>
+          <w:szCs w:val="18"/>
+        </w:rPr>
+        <w:br/>
+        <w:t>SCROLL_STATE_IDLE： 屏幕处于静止状态</w:t>
+      </w:r>
+    </w:p>
+    <w:p>
+      <w:pPr>
+        <w:pStyle w:val="a3"/>
+        <w:numPr>
+          <w:ilvl w:val="0"/>
+          <w:numId w:val="1"/>
+        </w:numPr>
+        <w:ind w:firstLineChars="0"/>
+        <w:rPr>
+          <w:rFonts w:ascii="微软雅黑" w:eastAsia="微软雅黑" w:hAnsi="微软雅黑" w:cs="Consolas"/>
+          <w:color w:val="333333"/>
+          <w:sz w:val="19"/>
+          <w:szCs w:val="19"/>
         </w:rPr>
       </w:pPr>
     </w:p>
@@ -1413,6 +1803,17 @@
       <w:u w:val="single"/>
     </w:rPr>
   </w:style>
+  <w:style w:type="character" w:styleId="a8">
+    <w:name w:val="Strong"/>
+    <w:basedOn w:val="a0"/>
+    <w:uiPriority w:val="22"/>
+    <w:qFormat/>
+    <w:rsid w:val="003914B6"/>
+    <w:rPr>
+      <w:b/>
+      <w:bCs/>
+    </w:rPr>
+  </w:style>
 </w:styles>
 </file>
 
@@ -1671,7 +2072,7 @@
   <a:extraClrSchemeLst/>
   <a:extLst>
     <a:ext uri="{05A4C25C-085E-4340-85A3-A5531E510DB2}">
-      <thm15:themeFamily xmlns:thm15="http://schemas.microsoft.com/office/thememl/2012/main" xmlns="" name="Office Theme" id="{62F939B6-93AF-4DB8-9C6B-D6C7DFDC589F}" vid="{4A3C46E8-61CC-4603-A589-7422A47A8E4A}"/>
+      <thm15:themeFamily xmlns="" xmlns:thm15="http://schemas.microsoft.com/office/thememl/2012/main" name="Office Theme" id="{62F939B6-93AF-4DB8-9C6B-D6C7DFDC589F}" vid="{4A3C46E8-61CC-4603-A589-7422A47A8E4A}"/>
     </a:ext>
   </a:extLst>
 </a:theme>

</xml_diff>